<commit_message>
efrac cut off sim added to cutaway anlaysis; supersolar highres
</commit_message>
<xml_diff>
--- a/Paper/fulldraft12_HM.docx
+++ b/Paper/fulldraft12_HM.docx
@@ -10856,7 +10856,37 @@
         <w:rPr>
           <w:rFonts w:cs="Times New Roman"/>
         </w:rPr>
-        <w:t xml:space="preserve"> at the face of the gas cloud. The teal lines represent increments of 0.2 dex, while the black lines represent increments of 1 dex. Note that though in Figure </w:t>
+        <w:t xml:space="preserve"> at the face of the gas cloud. The </w:t>
+      </w:r>
+      <w:del w:id="138" w:author="Helen  Meskhidze" w:date="2016-03-07T16:34:00Z">
+        <w:r>
+          <w:rPr>
+            <w:rFonts w:cs="Times New Roman"/>
+          </w:rPr>
+          <w:delText xml:space="preserve">teal </w:delText>
+        </w:r>
+      </w:del>
+      <w:ins w:id="139" w:author="Helen  Meskhidze" w:date="2016-03-07T16:34:00Z">
+        <w:r>
+          <w:rPr>
+            <w:rFonts w:cs="Times New Roman"/>
+          </w:rPr>
+          <w:t>red</w:t>
+        </w:r>
+        <w:bookmarkStart w:id="140" w:name="_GoBack"/>
+        <w:bookmarkEnd w:id="140"/>
+        <w:r>
+          <w:rPr>
+            <w:rFonts w:cs="Times New Roman"/>
+          </w:rPr>
+          <w:t xml:space="preserve"> </w:t>
+        </w:r>
+      </w:ins>
+      <w:r>
+        <w:rPr>
+          <w:rFonts w:cs="Times New Roman"/>
+        </w:rPr>
+        <w:t xml:space="preserve">lines represent increments of 0.2 dex, while the black lines represent increments of 1 dex. Note that though in Figure </w:t>
       </w:r>
       <w:r>
         <w:rPr>
@@ -10870,7 +10900,7 @@
         </w:rPr>
         <w:t xml:space="preserve">, we show temperatures that fall below the cut-off temperature of 4000 K, these have negligible contributions to the spectrum overall because they are stopped after one zone. </w:t>
       </w:r>
-      <w:ins w:id="138" w:author="Chris Richardson" w:date="2016-02-21T18:59:00Z">
+      <w:ins w:id="141" w:author="Chris Richardson" w:date="2016-02-21T18:59:00Z">
         <w:r>
           <w:rPr>
             <w:rFonts w:cs="Times New Roman"/>
@@ -10878,7 +10908,7 @@
           </w:rPr>
           <w:t>[</w:t>
         </w:r>
-        <w:commentRangeStart w:id="139"/>
+        <w:commentRangeStart w:id="142"/>
         <w:r>
           <w:rPr>
             <w:rFonts w:cs="Times New Roman"/>
@@ -10887,7 +10917,7 @@
           <w:t>IN ORDER TO REMAIN CONSISTENT WITH THE OTHER FIGURES, SHOULD WE CHANGE THIS TO A COLOR MAP?]</w:t>
         </w:r>
       </w:ins>
-      <w:commentRangeEnd w:id="139"/>
+      <w:commentRangeEnd w:id="142"/>
       <w:r>
         <w:rPr>
           <w:rStyle w:val="CommentReference"/>
@@ -10895,7 +10925,7 @@
           <w:kern w:val="0"/>
           <w:lang w:eastAsia="en-US" w:bidi="ar-SA"/>
         </w:rPr>
-        <w:commentReference w:id="139"/>
+        <w:commentReference w:id="142"/>
       </w:r>
     </w:p>
     <w:p>
@@ -12891,7 +12921,7 @@
     <w:p>
       <w:pPr>
         <w:rPr>
-          <w:ins w:id="140" w:author="Helen  Meskhidze" w:date="2016-03-06T10:16:00Z"/>
+          <w:ins w:id="143" w:author="Helen  Meskhidze" w:date="2016-03-06T10:16:00Z"/>
           <w:rFonts w:cs="Times New Roman"/>
         </w:rPr>
       </w:pPr>
@@ -13111,7 +13141,7 @@
         </w:rPr>
         <w:t xml:space="preserve">. This ratio is </w:t>
       </w:r>
-      <w:ins w:id="141" w:author="Helen  Meskhidze" w:date="2016-03-06T10:15:00Z">
+      <w:ins w:id="144" w:author="Helen  Meskhidze" w:date="2016-03-06T10:15:00Z">
         <w:r>
           <w:rPr>
             <w:rFonts w:cs="Times New Roman"/>
@@ -13125,7 +13155,7 @@
         </w:rPr>
         <w:t xml:space="preserve"> on our grids</w:t>
       </w:r>
-      <w:ins w:id="142" w:author="Helen  Meskhidze" w:date="2016-03-06T10:14:00Z">
+      <w:ins w:id="145" w:author="Helen  Meskhidze" w:date="2016-03-06T10:14:00Z">
         <w:r>
           <w:rPr>
             <w:rFonts w:cs="Times New Roman"/>
@@ -13145,7 +13175,7 @@
           <w:t xml:space="preserve"> emits, </w:t>
         </w:r>
       </w:ins>
-      <w:ins w:id="143" w:author="Helen  Meskhidze" w:date="2016-03-06T10:15:00Z">
+      <w:ins w:id="146" w:author="Helen  Meskhidze" w:date="2016-03-06T10:15:00Z">
         <w:r>
           <w:rPr>
             <w:rFonts w:cs="Times New Roman"/>
@@ -13165,7 +13195,7 @@
           <w:t>ceases to emit</w:t>
         </w:r>
       </w:ins>
-      <w:ins w:id="144" w:author="Helen  Meskhidze" w:date="2016-03-06T10:16:00Z">
+      <w:ins w:id="147" w:author="Helen  Meskhidze" w:date="2016-03-06T10:16:00Z">
         <w:r>
           <w:rPr>
             <w:rFonts w:cs="Times New Roman"/>
@@ -13185,7 +13215,7 @@
           <w:t xml:space="preserve"> emits most strongly</w:t>
         </w:r>
       </w:ins>
-      <w:ins w:id="145" w:author="Helen  Meskhidze" w:date="2016-03-06T10:15:00Z">
+      <w:ins w:id="148" w:author="Helen  Meskhidze" w:date="2016-03-06T10:15:00Z">
         <w:r>
           <w:rPr>
             <w:rFonts w:cs="Times New Roman"/>
@@ -13382,7 +13412,7 @@
     <w:p>
       <w:pPr>
         <w:rPr>
-          <w:ins w:id="146" w:author="Helen  Meskhidze" w:date="2016-02-12T11:02:00Z"/>
+          <w:ins w:id="149" w:author="Helen  Meskhidze" w:date="2016-02-12T11:02:00Z"/>
           <w:rFonts w:cs="Times New Roman"/>
         </w:rPr>
       </w:pPr>
@@ -13592,7 +13622,7 @@
         </w:rPr>
         <w:t xml:space="preserve"> </w:t>
       </w:r>
-      <w:ins w:id="147" w:author="Chris Richardson" w:date="2016-02-21T21:32:00Z">
+      <w:ins w:id="150" w:author="Chris Richardson" w:date="2016-02-21T21:32:00Z">
         <w:r>
           <w:rPr>
             <w:rFonts w:cs="Times New Roman"/>
@@ -13863,7 +13893,7 @@
         </w:rPr>
         <w:t xml:space="preserve"> usually in LDL. </w:t>
       </w:r>
-      <w:del w:id="148" w:author="Chris Richardson" w:date="2016-02-21T22:25:00Z">
+      <w:del w:id="151" w:author="Chris Richardson" w:date="2016-02-21T22:25:00Z">
         <w:r>
           <w:rPr>
             <w:rFonts w:cs="Times New Roman"/>
@@ -14161,24 +14191,24 @@
     <w:p>
       <w:pPr>
         <w:rPr>
-          <w:ins w:id="149" w:author="Chris Richardson" w:date="2016-02-21T22:40:00Z"/>
-          <w:rFonts w:cs="Times New Roman"/>
-        </w:rPr>
-      </w:pPr>
-    </w:p>
-    <w:p>
-      <w:pPr>
-        <w:rPr>
-          <w:rFonts w:cs="Times New Roman"/>
-        </w:rPr>
-      </w:pPr>
-      <w:commentRangeStart w:id="150"/>
-      <w:ins w:id="151" w:author="Chris Richardson" w:date="2016-02-21T22:40:00Z">
+          <w:ins w:id="152" w:author="Chris Richardson" w:date="2016-02-21T22:40:00Z"/>
+          <w:rFonts w:cs="Times New Roman"/>
+        </w:rPr>
+      </w:pPr>
+    </w:p>
+    <w:p>
+      <w:pPr>
+        <w:rPr>
+          <w:rFonts w:cs="Times New Roman"/>
+        </w:rPr>
+      </w:pPr>
+      <w:commentRangeStart w:id="153"/>
+      <w:ins w:id="154" w:author="Chris Richardson" w:date="2016-02-21T22:40:00Z">
         <w:r>
           <w:rPr>
             <w:rFonts w:cs="Times New Roman"/>
             <w:highlight w:val="yellow"/>
-            <w:rPrChange w:id="152" w:author="Chris Richardson" w:date="2016-02-21T22:41:00Z">
+            <w:rPrChange w:id="155" w:author="Chris Richardson" w:date="2016-02-21T22:41:00Z">
               <w:rPr>
                 <w:rFonts w:cs="Times New Roman"/>
               </w:rPr>
@@ -14187,12 +14217,12 @@
           <w:t>[I DON’T HAVE A SPECIFIC SUGGESTION FOR THE PARAGRAPH BELOW, BUT THERE</w:t>
         </w:r>
       </w:ins>
-      <w:ins w:id="153" w:author="Chris Richardson" w:date="2016-02-21T22:41:00Z">
+      <w:ins w:id="156" w:author="Chris Richardson" w:date="2016-02-21T22:41:00Z">
         <w:r>
           <w:rPr>
             <w:rFonts w:cs="Times New Roman"/>
             <w:highlight w:val="yellow"/>
-            <w:rPrChange w:id="154" w:author="Chris Richardson" w:date="2016-02-21T22:41:00Z">
+            <w:rPrChange w:id="157" w:author="Chris Richardson" w:date="2016-02-21T22:41:00Z">
               <w:rPr>
                 <w:rFonts w:cs="Times New Roman"/>
               </w:rPr>
@@ -14201,7 +14231,7 @@
           <w:t>’S SOMETHING MISSING AS IT MAINLY JUST COMPARES PEAK VALUES]</w:t>
         </w:r>
       </w:ins>
-      <w:commentRangeEnd w:id="150"/>
+      <w:commentRangeEnd w:id="153"/>
       <w:r>
         <w:rPr>
           <w:rStyle w:val="CommentReference"/>
@@ -14209,7 +14239,7 @@
           <w:kern w:val="0"/>
           <w:lang w:eastAsia="en-US" w:bidi="ar-SA"/>
         </w:rPr>
-        <w:commentReference w:id="150"/>
+        <w:commentReference w:id="153"/>
       </w:r>
     </w:p>
     <w:p>
@@ -14292,7 +14322,7 @@
         </w:rPr>
         <w:t xml:space="preserve">6563 and </w:t>
       </w:r>
-      <w:ins w:id="155" w:author="Helen  Meskhidze" w:date="2016-03-06T12:02:00Z">
+      <w:ins w:id="158" w:author="Helen  Meskhidze" w:date="2016-03-06T12:02:00Z">
         <w:r>
           <w:rPr>
             <w:rFonts w:cs="Times New Roman"/>
@@ -14312,7 +14342,7 @@
         </w:rPr>
         <w:t xml:space="preserve">useful in separating H II region galaxies from active galaxies. </w:t>
       </w:r>
-      <w:ins w:id="156" w:author="Helen  Meskhidze" w:date="2016-03-06T12:02:00Z">
+      <w:ins w:id="159" w:author="Helen  Meskhidze" w:date="2016-03-06T12:02:00Z">
         <w:r>
           <w:rPr>
             <w:rFonts w:cs="Times New Roman"/>
@@ -14326,7 +14356,7 @@
           <w:t xml:space="preserve"> that</w:t>
         </w:r>
       </w:ins>
-      <w:ins w:id="157" w:author="Helen  Meskhidze" w:date="2016-03-06T12:04:00Z">
+      <w:ins w:id="160" w:author="Helen  Meskhidze" w:date="2016-03-06T12:04:00Z">
         <w:r>
           <w:rPr>
             <w:rFonts w:cs="Times New Roman"/>
@@ -14334,7 +14364,7 @@
           <w:t xml:space="preserve"> such an analysis must be done carefully since</w:t>
         </w:r>
       </w:ins>
-      <w:ins w:id="158" w:author="Helen  Meskhidze" w:date="2016-03-06T12:02:00Z">
+      <w:ins w:id="161" w:author="Helen  Meskhidze" w:date="2016-03-06T12:02:00Z">
         <w:r>
           <w:rPr>
             <w:rFonts w:cs="Times New Roman"/>
@@ -14360,7 +14390,7 @@
           <w:t xml:space="preserve"> give</w:t>
         </w:r>
       </w:ins>
-      <w:ins w:id="159" w:author="Helen  Meskhidze" w:date="2016-03-06T12:03:00Z">
+      <w:ins w:id="162" w:author="Helen  Meskhidze" w:date="2016-03-06T12:03:00Z">
         <w:r>
           <w:rPr>
             <w:rFonts w:cs="Times New Roman"/>
@@ -14368,7 +14398,7 @@
           <w:t>s</w:t>
         </w:r>
       </w:ins>
-      <w:ins w:id="160" w:author="Helen  Meskhidze" w:date="2016-03-06T12:02:00Z">
+      <w:ins w:id="163" w:author="Helen  Meskhidze" w:date="2016-03-06T12:02:00Z">
         <w:r>
           <w:rPr>
             <w:rFonts w:cs="Times New Roman"/>
@@ -14376,7 +14406,7 @@
           <w:t xml:space="preserve"> different </w:t>
         </w:r>
       </w:ins>
-      <w:ins w:id="161" w:author="Helen  Meskhidze" w:date="2016-03-06T12:03:00Z">
+      <w:ins w:id="164" w:author="Helen  Meskhidze" w:date="2016-03-06T12:03:00Z">
         <w:r>
           <w:rPr>
             <w:rFonts w:cs="Times New Roman"/>
@@ -14384,7 +14414,7 @@
           <w:t xml:space="preserve">emission line </w:t>
         </w:r>
       </w:ins>
-      <w:ins w:id="162" w:author="Helen  Meskhidze" w:date="2016-03-06T12:02:00Z">
+      <w:ins w:id="165" w:author="Helen  Meskhidze" w:date="2016-03-06T12:02:00Z">
         <w:r>
           <w:rPr>
             <w:rFonts w:cs="Times New Roman"/>
@@ -16460,114 +16490,118 @@
         </w:rPr>
         <w:t xml:space="preserve">). </w:t>
       </w:r>
-      <w:commentRangeStart w:id="163"/>
-      <w:commentRangeStart w:id="164"/>
-      <w:r>
-        <w:rPr>
-          <w:rFonts w:cs="Times New Roman"/>
-        </w:rPr>
-        <w:t xml:space="preserve">These predictions are based on Hα emission, which is relatively flat across our grids. Thus, at constant </w:t>
-      </w:r>
-      <w:r>
-        <w:rPr>
-          <w:rFonts w:cs="Times New Roman"/>
-          <w:i/>
-        </w:rPr>
-        <w:t>φ</w:t>
-      </w:r>
-      <w:r>
-        <w:rPr>
-          <w:rFonts w:cs="Times New Roman"/>
-          <w:vertAlign w:val="subscript"/>
-        </w:rPr>
-        <w:t xml:space="preserve">H </w:t>
-      </w:r>
-      <w:r>
-        <w:rPr>
-          <w:rFonts w:cs="Times New Roman"/>
-        </w:rPr>
-        <w:t xml:space="preserve">and </w:t>
-      </w:r>
-      <w:r>
-        <w:rPr>
-          <w:rFonts w:cs="Times New Roman"/>
-          <w:i/>
-        </w:rPr>
-        <w:t>n</w:t>
-      </w:r>
-      <w:r>
-        <w:rPr>
-          <w:rFonts w:cs="Times New Roman"/>
-          <w:vertAlign w:val="subscript"/>
-        </w:rPr>
-        <w:t>H</w:t>
-      </w:r>
-      <w:r>
-        <w:rPr>
-          <w:rFonts w:cs="Times New Roman"/>
-        </w:rPr>
-        <w:t xml:space="preserve"> values, differences in the peak equivalent widths of [O I] 63 µm, [O III] 88 µm, and [C II] 158 µm indicate differences in SFR. Otherwise, these differences should be interpreted as differences in the </w:t>
-      </w:r>
-      <w:r>
-        <w:rPr>
-          <w:rFonts w:cs="Times New Roman"/>
-          <w:i/>
-        </w:rPr>
-        <w:t>φ</w:t>
-      </w:r>
-      <w:r>
-        <w:rPr>
-          <w:rFonts w:cs="Times New Roman"/>
-          <w:vertAlign w:val="subscript"/>
-        </w:rPr>
-        <w:t xml:space="preserve">H </w:t>
-      </w:r>
-      <w:r>
-        <w:rPr>
-          <w:rFonts w:cs="Times New Roman"/>
-        </w:rPr>
-        <w:t xml:space="preserve">and </w:t>
-      </w:r>
-      <w:r>
-        <w:rPr>
-          <w:rFonts w:cs="Times New Roman"/>
-          <w:i/>
-        </w:rPr>
-        <w:t>n</w:t>
-      </w:r>
-      <w:r>
-        <w:rPr>
-          <w:rFonts w:cs="Times New Roman"/>
-          <w:vertAlign w:val="subscript"/>
-        </w:rPr>
-        <w:t>H</w:t>
-      </w:r>
-      <w:r>
-        <w:rPr>
-          <w:rFonts w:cs="Times New Roman"/>
-        </w:rPr>
-        <w:t xml:space="preserve"> values. </w:t>
-      </w:r>
-      <w:commentRangeEnd w:id="163"/>
-      <w:r>
-        <w:rPr>
-          <w:rStyle w:val="CommentReference"/>
-          <w:rFonts w:asciiTheme="minorHAnsi" w:eastAsiaTheme="minorEastAsia" w:hAnsiTheme="minorHAnsi" w:cstheme="minorBidi"/>
-          <w:kern w:val="0"/>
-          <w:lang w:eastAsia="en-US" w:bidi="ar-SA"/>
-        </w:rPr>
-        <w:commentReference w:id="163"/>
-      </w:r>
-      <w:commentRangeEnd w:id="164"/>
-      <w:r>
-        <w:rPr>
-          <w:rStyle w:val="CommentReference"/>
-          <w:rFonts w:asciiTheme="minorHAnsi" w:eastAsiaTheme="minorEastAsia" w:hAnsiTheme="minorHAnsi" w:cstheme="minorBidi"/>
-          <w:kern w:val="0"/>
-          <w:lang w:eastAsia="en-US" w:bidi="ar-SA"/>
-        </w:rPr>
-        <w:commentReference w:id="164"/>
-      </w:r>
+      <w:moveFromRangeStart w:id="166" w:author="Helen  Meskhidze" w:date="2016-03-07T15:51:00Z" w:name="move318985214"/>
+      <w:commentRangeStart w:id="167"/>
+      <w:commentRangeStart w:id="168"/>
+      <w:moveFrom w:id="169" w:author="Helen  Meskhidze" w:date="2016-03-07T15:51:00Z">
+        <w:r>
+          <w:rPr>
+            <w:rFonts w:cs="Times New Roman"/>
+          </w:rPr>
+          <w:t xml:space="preserve">These predictions are based on Hα emission, which is relatively flat across our grids. Thus, at constant </w:t>
+        </w:r>
+        <w:r>
+          <w:rPr>
+            <w:rFonts w:cs="Times New Roman"/>
+            <w:i/>
+          </w:rPr>
+          <w:t>φ</w:t>
+        </w:r>
+        <w:r>
+          <w:rPr>
+            <w:rFonts w:cs="Times New Roman"/>
+            <w:vertAlign w:val="subscript"/>
+          </w:rPr>
+          <w:t xml:space="preserve">H </w:t>
+        </w:r>
+        <w:r>
+          <w:rPr>
+            <w:rFonts w:cs="Times New Roman"/>
+          </w:rPr>
+          <w:t xml:space="preserve">and </w:t>
+        </w:r>
+        <w:r>
+          <w:rPr>
+            <w:rFonts w:cs="Times New Roman"/>
+            <w:i/>
+          </w:rPr>
+          <w:t>n</w:t>
+        </w:r>
+        <w:r>
+          <w:rPr>
+            <w:rFonts w:cs="Times New Roman"/>
+            <w:vertAlign w:val="subscript"/>
+          </w:rPr>
+          <w:t>H</w:t>
+        </w:r>
+        <w:r>
+          <w:rPr>
+            <w:rFonts w:cs="Times New Roman"/>
+          </w:rPr>
+          <w:t xml:space="preserve"> values, differences in the peak equivalent widths of [O I] 63 µm, [O III] 88 µm, and [C II] 158 µm indicate differences in SFR. Otherwise, these differences should be interpreted as differences in the </w:t>
+        </w:r>
+        <w:r>
+          <w:rPr>
+            <w:rFonts w:cs="Times New Roman"/>
+            <w:i/>
+          </w:rPr>
+          <w:t>φ</w:t>
+        </w:r>
+        <w:r>
+          <w:rPr>
+            <w:rFonts w:cs="Times New Roman"/>
+            <w:vertAlign w:val="subscript"/>
+          </w:rPr>
+          <w:t xml:space="preserve">H </w:t>
+        </w:r>
+        <w:r>
+          <w:rPr>
+            <w:rFonts w:cs="Times New Roman"/>
+          </w:rPr>
+          <w:t xml:space="preserve">and </w:t>
+        </w:r>
+        <w:r>
+          <w:rPr>
+            <w:rFonts w:cs="Times New Roman"/>
+            <w:i/>
+          </w:rPr>
+          <w:t>n</w:t>
+        </w:r>
+        <w:r>
+          <w:rPr>
+            <w:rFonts w:cs="Times New Roman"/>
+            <w:vertAlign w:val="subscript"/>
+          </w:rPr>
+          <w:t>H</w:t>
+        </w:r>
+        <w:r>
+          <w:rPr>
+            <w:rFonts w:cs="Times New Roman"/>
+          </w:rPr>
+          <w:t xml:space="preserve"> values. </w:t>
+        </w:r>
+        <w:commentRangeEnd w:id="167"/>
+        <w:r>
+          <w:rPr>
+            <w:rStyle w:val="CommentReference"/>
+            <w:rFonts w:asciiTheme="minorHAnsi" w:eastAsiaTheme="minorEastAsia" w:hAnsiTheme="minorHAnsi" w:cstheme="minorBidi"/>
+            <w:kern w:val="0"/>
+            <w:lang w:eastAsia="en-US" w:bidi="ar-SA"/>
+          </w:rPr>
+          <w:commentReference w:id="167"/>
+        </w:r>
+        <w:commentRangeEnd w:id="168"/>
+        <w:r>
+          <w:rPr>
+            <w:rStyle w:val="CommentReference"/>
+            <w:rFonts w:asciiTheme="minorHAnsi" w:eastAsiaTheme="minorEastAsia" w:hAnsiTheme="minorHAnsi" w:cstheme="minorBidi"/>
+            <w:kern w:val="0"/>
+            <w:lang w:eastAsia="en-US" w:bidi="ar-SA"/>
+          </w:rPr>
+          <w:commentReference w:id="168"/>
+        </w:r>
+      </w:moveFrom>
+      <w:moveFromRangeEnd w:id="166"/>
     </w:p>
     <w:p>
       <w:pPr>
@@ -17918,7 +17952,7 @@
           <w:rFonts w:cs="Times New Roman"/>
         </w:rPr>
       </w:pPr>
-      <w:commentRangeStart w:id="165"/>
+      <w:commentRangeStart w:id="170"/>
       <w:r>
         <w:rPr>
           <w:rFonts w:cs="Times New Roman"/>
@@ -18069,7 +18103,7 @@
         </w:rPr>
         <w:t xml:space="preserve">) simulations. The simulations in this region were </w:t>
       </w:r>
-      <w:ins w:id="166" w:author="Chris Richardson" w:date="2016-02-23T19:53:00Z">
+      <w:ins w:id="171" w:author="Chris Richardson" w:date="2016-02-23T19:53:00Z">
         <w:r>
           <w:rPr>
             <w:rFonts w:cs="Times New Roman"/>
@@ -18090,7 +18124,7 @@
         </w:rPr>
         <w:t xml:space="preserve"> </w:t>
       </w:r>
-      <w:ins w:id="167" w:author="Chris Richardson" w:date="2016-02-23T19:53:00Z">
+      <w:ins w:id="172" w:author="Chris Richardson" w:date="2016-02-23T19:53:00Z">
         <w:r>
           <w:rPr>
             <w:rFonts w:cs="Times New Roman"/>
@@ -18104,7 +18138,7 @@
         </w:rPr>
         <w:t xml:space="preserve"> reaching the lower temperature limit </w:t>
       </w:r>
-      <w:ins w:id="168" w:author="Chris Richardson" w:date="2016-02-23T19:56:00Z">
+      <w:ins w:id="173" w:author="Chris Richardson" w:date="2016-02-23T19:56:00Z">
         <w:r>
           <w:rPr>
             <w:rFonts w:cs="Times New Roman"/>
@@ -18118,7 +18152,7 @@
         </w:rPr>
         <w:t xml:space="preserve">4000 K, which was not allowing the gas to become ionized. </w:t>
       </w:r>
-      <w:ins w:id="169" w:author="Chris Richardson" w:date="2016-02-23T19:54:00Z">
+      <w:ins w:id="174" w:author="Chris Richardson" w:date="2016-02-23T19:54:00Z">
         <w:r>
           <w:rPr>
             <w:rFonts w:cs="Times New Roman"/>
@@ -18133,7 +18167,7 @@
           <w:t>HOW IS THE GAS NOT IONIZED? DID YOU CHECK THIS</w:t>
         </w:r>
       </w:ins>
-      <w:ins w:id="170" w:author="Chris Richardson" w:date="2016-02-24T20:30:00Z">
+      <w:ins w:id="175" w:author="Chris Richardson" w:date="2016-02-24T20:30:00Z">
         <w:r>
           <w:rPr>
             <w:rFonts w:cs="Times New Roman"/>
@@ -18142,7 +18176,7 @@
           <w:t xml:space="preserve"> IN CLOUDY</w:t>
         </w:r>
       </w:ins>
-      <w:ins w:id="171" w:author="Chris Richardson" w:date="2016-02-23T19:54:00Z">
+      <w:ins w:id="176" w:author="Chris Richardson" w:date="2016-02-23T19:54:00Z">
         <w:r>
           <w:rPr>
             <w:rFonts w:cs="Times New Roman"/>
@@ -18150,7 +18184,7 @@
           <w:t>?</w:t>
         </w:r>
       </w:ins>
-      <w:ins w:id="172" w:author="Chris Richardson" w:date="2016-02-23T19:55:00Z">
+      <w:ins w:id="177" w:author="Chris Richardson" w:date="2016-02-23T19:55:00Z">
         <w:r>
           <w:rPr>
             <w:rFonts w:cs="Times New Roman"/>
@@ -18164,7 +18198,7 @@
         </w:rPr>
         <w:t xml:space="preserve">In the regions where there was emission, Cloudy was running 90-130 zones. </w:t>
       </w:r>
-      <w:commentRangeEnd w:id="165"/>
+      <w:commentRangeEnd w:id="170"/>
       <w:r>
         <w:rPr>
           <w:rStyle w:val="CommentReference"/>
@@ -18172,7 +18206,7 @@
           <w:kern w:val="0"/>
           <w:lang w:eastAsia="en-US" w:bidi="ar-SA"/>
         </w:rPr>
-        <w:commentReference w:id="165"/>
+        <w:commentReference w:id="170"/>
       </w:r>
     </w:p>
     <w:p>
@@ -18475,7 +18509,7 @@
     <w:p>
       <w:pPr>
         <w:rPr>
-          <w:del w:id="173" w:author="Helen  Meskhidze" w:date="2016-03-06T12:59:00Z"/>
+          <w:del w:id="178" w:author="Helen  Meskhidze" w:date="2016-03-06T12:59:00Z"/>
           <w:rFonts w:cs="Times New Roman"/>
         </w:rPr>
       </w:pPr>
@@ -18533,7 +18567,7 @@
         </w:rPr>
         <w:t xml:space="preserve">. Specifically, the island of emission feature is </w:t>
       </w:r>
-      <w:ins w:id="174" w:author="Helen  Meskhidze" w:date="2016-03-06T12:54:00Z">
+      <w:ins w:id="179" w:author="Helen  Meskhidze" w:date="2016-03-06T12:54:00Z">
         <w:r>
           <w:rPr>
             <w:rFonts w:cs="Times New Roman"/>
@@ -18547,7 +18581,7 @@
         </w:rPr>
         <w:t xml:space="preserve">evident </w:t>
       </w:r>
-      <w:ins w:id="175" w:author="Helen  Meskhidze" w:date="2016-03-06T12:54:00Z">
+      <w:ins w:id="180" w:author="Helen  Meskhidze" w:date="2016-03-06T12:54:00Z">
         <w:r>
           <w:rPr>
             <w:rFonts w:cs="Times New Roman"/>
@@ -18555,7 +18589,7 @@
           <w:t xml:space="preserve">in optical emission lines </w:t>
         </w:r>
       </w:ins>
-      <w:ins w:id="176" w:author="Helen  Meskhidze" w:date="2016-03-06T12:55:00Z">
+      <w:ins w:id="181" w:author="Helen  Meskhidze" w:date="2016-03-06T12:55:00Z">
         <w:r>
           <w:rPr>
             <w:rFonts w:cs="Times New Roman"/>
@@ -18569,7 +18603,7 @@
           <w:t xml:space="preserve">III] λ5007, [O I] λ6300, [S III] λ6312, and [N </w:t>
         </w:r>
       </w:ins>
-      <w:ins w:id="177" w:author="Helen  Meskhidze" w:date="2016-03-06T12:56:00Z">
+      <w:ins w:id="182" w:author="Helen  Meskhidze" w:date="2016-03-06T12:56:00Z">
         <w:r>
           <w:rPr>
             <w:rFonts w:cs="Times New Roman"/>
@@ -18577,7 +18611,7 @@
           <w:t xml:space="preserve">II] λ6584 (Figure 5b, rows c-f), as well as in IR emission lines </w:t>
         </w:r>
       </w:ins>
-      <w:ins w:id="178" w:author="Helen  Meskhidze" w:date="2016-03-06T12:58:00Z">
+      <w:ins w:id="183" w:author="Helen  Meskhidze" w:date="2016-03-06T12:58:00Z">
         <w:r>
           <w:rPr>
             <w:rFonts w:cs="Times New Roman"/>
@@ -18585,7 +18619,7 @@
           <w:t>[Ar III] λ7135, [O II] λ7325, [S III] λ9069, and [O I] 63</w:t>
         </w:r>
       </w:ins>
-      <w:ins w:id="179" w:author="Helen  Meskhidze" w:date="2016-03-06T12:59:00Z">
+      <w:ins w:id="184" w:author="Helen  Meskhidze" w:date="2016-03-06T12:59:00Z">
         <w:r>
           <w:rPr>
             <w:rFonts w:cs="Times New Roman"/>
@@ -18605,7 +18639,7 @@
           <w:t xml:space="preserve">m (Figure 5c, rows a-d). </w:t>
         </w:r>
       </w:ins>
-      <w:del w:id="180" w:author="Helen  Meskhidze" w:date="2016-03-06T12:54:00Z">
+      <w:del w:id="185" w:author="Helen  Meskhidze" w:date="2016-03-06T12:54:00Z">
         <w:r>
           <w:rPr>
             <w:rFonts w:cs="Times New Roman"/>
@@ -18625,7 +18659,7 @@
           <w:delText xml:space="preserve"> </w:delText>
         </w:r>
       </w:del>
-      <w:del w:id="181" w:author="Helen  Meskhidze" w:date="2016-03-06T12:59:00Z">
+      <w:del w:id="186" w:author="Helen  Meskhidze" w:date="2016-03-06T12:59:00Z">
         <w:r>
           <w:rPr>
             <w:rFonts w:cs="Times New Roman"/>
@@ -18639,8 +18673,8 @@
           <w:delText xml:space="preserve"> </w:delText>
         </w:r>
       </w:del>
-      <w:ins w:id="182" w:author="Chris Richardson" w:date="2016-02-23T20:01:00Z">
-        <w:del w:id="183" w:author="Helen  Meskhidze" w:date="2016-03-06T12:59:00Z">
+      <w:ins w:id="187" w:author="Chris Richardson" w:date="2016-02-23T20:01:00Z">
+        <w:del w:id="188" w:author="Helen  Meskhidze" w:date="2016-03-06T12:59:00Z">
           <w:r>
             <w:rPr>
               <w:rFonts w:cs="Times New Roman"/>
@@ -18649,7 +18683,7 @@
           </w:r>
         </w:del>
       </w:ins>
-      <w:del w:id="184" w:author="Helen  Meskhidze" w:date="2016-03-06T12:59:00Z">
+      <w:del w:id="189" w:author="Helen  Meskhidze" w:date="2016-03-06T12:59:00Z">
         <w:r>
           <w:rPr>
             <w:rFonts w:cs="Times New Roman"/>
@@ -18657,8 +18691,8 @@
           <w:delText>)</w:delText>
         </w:r>
       </w:del>
-      <w:ins w:id="185" w:author="Chris Richardson" w:date="2016-02-23T20:02:00Z">
-        <w:del w:id="186" w:author="Helen  Meskhidze" w:date="2016-03-06T12:59:00Z">
+      <w:ins w:id="190" w:author="Chris Richardson" w:date="2016-02-23T20:02:00Z">
+        <w:del w:id="191" w:author="Helen  Meskhidze" w:date="2016-03-06T12:59:00Z">
           <w:r>
             <w:rPr>
               <w:rFonts w:cs="Times New Roman"/>
@@ -18667,7 +18701,7 @@
           </w:r>
         </w:del>
       </w:ins>
-      <w:del w:id="187" w:author="Helen  Meskhidze" w:date="2016-03-06T12:59:00Z">
+      <w:del w:id="192" w:author="Helen  Meskhidze" w:date="2016-03-06T12:59:00Z">
         <w:r>
           <w:rPr>
             <w:rFonts w:cs="Times New Roman"/>
@@ -18675,8 +18709,8 @@
           <w:delText xml:space="preserve">, optical lines (i.e. all </w:delText>
         </w:r>
       </w:del>
-      <w:ins w:id="188" w:author="Chris Richardson" w:date="2016-02-23T20:01:00Z">
-        <w:del w:id="189" w:author="Helen  Meskhidze" w:date="2016-03-06T12:59:00Z">
+      <w:ins w:id="193" w:author="Chris Richardson" w:date="2016-02-23T20:01:00Z">
+        <w:del w:id="194" w:author="Helen  Meskhidze" w:date="2016-03-06T12:59:00Z">
           <w:r>
             <w:rPr>
               <w:rFonts w:cs="Times New Roman"/>
@@ -18685,7 +18719,7 @@
           </w:r>
         </w:del>
       </w:ins>
-      <w:del w:id="190" w:author="Helen  Meskhidze" w:date="2016-03-06T12:59:00Z">
+      <w:del w:id="195" w:author="Helen  Meskhidze" w:date="2016-03-06T12:59:00Z">
         <w:r>
           <w:rPr>
             <w:rFonts w:cs="Times New Roman"/>
@@ -18693,8 +18727,8 @@
           <w:delText>the sulfur lines</w:delText>
         </w:r>
       </w:del>
-      <w:ins w:id="191" w:author="Chris Richardson" w:date="2016-02-23T20:02:00Z">
-        <w:del w:id="192" w:author="Helen  Meskhidze" w:date="2016-03-06T12:59:00Z">
+      <w:ins w:id="196" w:author="Chris Richardson" w:date="2016-02-23T20:02:00Z">
+        <w:del w:id="197" w:author="Helen  Meskhidze" w:date="2016-03-06T12:59:00Z">
           <w:r>
             <w:rPr>
               <w:rFonts w:cs="Times New Roman"/>
@@ -18703,7 +18737,7 @@
           </w:r>
         </w:del>
       </w:ins>
-      <w:del w:id="193" w:author="Helen  Meskhidze" w:date="2016-03-06T12:59:00Z">
+      <w:del w:id="198" w:author="Helen  Meskhidze" w:date="2016-03-06T12:59:00Z">
         <w:r>
           <w:rPr>
             <w:rFonts w:cs="Times New Roman"/>
@@ -18711,8 +18745,8 @@
           <w:delText>, [O III] λ4959, [N II] λ5755, and [O I] λ6300</w:delText>
         </w:r>
       </w:del>
-      <w:ins w:id="194" w:author="Chris Richardson" w:date="2016-02-23T20:02:00Z">
-        <w:del w:id="195" w:author="Helen  Meskhidze" w:date="2016-03-06T12:59:00Z">
+      <w:ins w:id="199" w:author="Chris Richardson" w:date="2016-02-23T20:02:00Z">
+        <w:del w:id="200" w:author="Helen  Meskhidze" w:date="2016-03-06T12:59:00Z">
           <w:r>
             <w:rPr>
               <w:rFonts w:cs="Times New Roman"/>
@@ -18727,7 +18761,7 @@
           </w:r>
         </w:del>
       </w:ins>
-      <w:del w:id="196" w:author="Helen  Meskhidze" w:date="2016-03-06T12:59:00Z">
+      <w:del w:id="201" w:author="Helen  Meskhidze" w:date="2016-03-06T12:59:00Z">
         <w:r>
           <w:rPr>
             <w:rFonts w:cs="Times New Roman"/>
@@ -18735,8 +18769,8 @@
           <w:delText>),</w:delText>
         </w:r>
       </w:del>
-      <w:ins w:id="197" w:author="Chris Richardson" w:date="2016-02-23T20:03:00Z">
-        <w:del w:id="198" w:author="Helen  Meskhidze" w:date="2016-03-06T12:59:00Z">
+      <w:ins w:id="202" w:author="Chris Richardson" w:date="2016-02-23T20:03:00Z">
+        <w:del w:id="203" w:author="Helen  Meskhidze" w:date="2016-03-06T12:59:00Z">
           <w:r>
             <w:rPr>
               <w:rFonts w:cs="Times New Roman"/>
@@ -18745,7 +18779,7 @@
           </w:r>
         </w:del>
       </w:ins>
-      <w:del w:id="199" w:author="Helen  Meskhidze" w:date="2016-03-06T12:59:00Z">
+      <w:del w:id="204" w:author="Helen  Meskhidze" w:date="2016-03-06T12:59:00Z">
         <w:r>
           <w:rPr>
             <w:rFonts w:cs="Times New Roman"/>
@@ -18771,8 +18805,8 @@
           <w:delText>5</w:delText>
         </w:r>
       </w:del>
-      <w:ins w:id="200" w:author="Chris Richardson" w:date="2016-02-23T20:02:00Z">
-        <w:del w:id="201" w:author="Helen  Meskhidze" w:date="2016-03-06T12:59:00Z">
+      <w:ins w:id="205" w:author="Chris Richardson" w:date="2016-02-23T20:02:00Z">
+        <w:del w:id="206" w:author="Helen  Meskhidze" w:date="2016-03-06T12:59:00Z">
           <w:r>
             <w:rPr>
               <w:rFonts w:cs="Times New Roman"/>
@@ -18787,7 +18821,7 @@
           </w:r>
         </w:del>
       </w:ins>
-      <w:del w:id="202" w:author="Helen  Meskhidze" w:date="2016-03-06T12:59:00Z">
+      <w:del w:id="207" w:author="Helen  Meskhidze" w:date="2016-03-06T12:59:00Z">
         <w:r>
           <w:rPr>
             <w:rFonts w:cs="Times New Roman"/>
@@ -18807,7 +18841,7 @@
     <w:p>
       <w:pPr>
         <w:rPr>
-          <w:ins w:id="203" w:author="Helen  Meskhidze" w:date="2016-03-06T12:59:00Z"/>
+          <w:ins w:id="208" w:author="Helen  Meskhidze" w:date="2016-03-06T12:59:00Z"/>
           <w:rFonts w:cs="Times New Roman"/>
           <w:i/>
         </w:rPr>
@@ -18916,7 +18950,7 @@
         </w:rPr>
         <w:t>in strength</w:t>
       </w:r>
-      <w:ins w:id="204" w:author="Chris Richardson" w:date="2016-02-23T20:08:00Z">
+      <w:ins w:id="209" w:author="Chris Richardson" w:date="2016-02-23T20:08:00Z">
         <w:r>
           <w:rPr>
             <w:rFonts w:cs="Times New Roman"/>
@@ -18924,7 +18958,7 @@
           <w:t xml:space="preserve"> and emit</w:t>
         </w:r>
       </w:ins>
-      <w:ins w:id="205" w:author="Chris Richardson" w:date="2016-02-23T20:07:00Z">
+      <w:ins w:id="210" w:author="Chris Richardson" w:date="2016-02-23T20:07:00Z">
         <w:r>
           <w:rPr>
             <w:rFonts w:cs="Times New Roman"/>
@@ -18932,7 +18966,7 @@
           <w:t xml:space="preserve"> over a wider range of </w:t>
         </w:r>
       </w:ins>
-      <w:del w:id="206" w:author="Chris Richardson" w:date="2016-02-23T20:11:00Z">
+      <w:del w:id="211" w:author="Chris Richardson" w:date="2016-02-23T20:11:00Z">
         <w:r>
           <w:rPr>
             <w:rFonts w:cs="Times New Roman"/>
@@ -18940,8 +18974,8 @@
           <w:delText xml:space="preserve"> </w:delText>
         </w:r>
       </w:del>
-      <w:ins w:id="207" w:author="Helen  Meskhidze" w:date="2016-02-18T18:02:00Z">
-        <w:del w:id="208" w:author="Chris Richardson" w:date="2016-02-23T20:07:00Z">
+      <w:ins w:id="212" w:author="Helen  Meskhidze" w:date="2016-02-18T18:02:00Z">
+        <w:del w:id="213" w:author="Chris Richardson" w:date="2016-02-23T20:07:00Z">
           <w:r>
             <w:rPr>
               <w:rFonts w:cs="Times New Roman"/>
@@ -18956,7 +18990,7 @@
         </w:rPr>
         <w:t>with increasing metallicit</w:t>
       </w:r>
-      <w:ins w:id="209" w:author="Chris Richardson" w:date="2016-02-23T20:10:00Z">
+      <w:ins w:id="214" w:author="Chris Richardson" w:date="2016-02-23T20:10:00Z">
         <w:r>
           <w:rPr>
             <w:rFonts w:cs="Times New Roman"/>
@@ -18964,7 +18998,7 @@
           <w:t>y</w:t>
         </w:r>
       </w:ins>
-      <w:ins w:id="210" w:author="Chris Richardson" w:date="2016-02-23T20:09:00Z">
+      <w:ins w:id="215" w:author="Chris Richardson" w:date="2016-02-23T20:09:00Z">
         <w:r>
           <w:rPr>
             <w:rFonts w:cs="Times New Roman"/>
@@ -18972,7 +19006,7 @@
           <w:t xml:space="preserve"> </w:t>
         </w:r>
       </w:ins>
-      <w:del w:id="211" w:author="Chris Richardson" w:date="2016-02-23T20:09:00Z">
+      <w:del w:id="216" w:author="Chris Richardson" w:date="2016-02-23T20:09:00Z">
         <w:r>
           <w:rPr>
             <w:rFonts w:cs="Times New Roman"/>
@@ -18980,8 +19014,8 @@
           <w:delText>y</w:delText>
         </w:r>
       </w:del>
-      <w:ins w:id="212" w:author="Helen  Meskhidze" w:date="2016-02-18T18:01:00Z">
-        <w:del w:id="213" w:author="Chris Richardson" w:date="2016-02-23T20:09:00Z">
+      <w:ins w:id="217" w:author="Helen  Meskhidze" w:date="2016-02-18T18:01:00Z">
+        <w:del w:id="218" w:author="Chris Richardson" w:date="2016-02-23T20:09:00Z">
           <w:r>
             <w:rPr>
               <w:rFonts w:cs="Times New Roman"/>
@@ -18990,7 +19024,7 @@
           </w:r>
         </w:del>
       </w:ins>
-      <w:del w:id="214" w:author="Chris Richardson" w:date="2016-02-23T20:09:00Z">
+      <w:del w:id="219" w:author="Chris Richardson" w:date="2016-02-23T20:09:00Z">
         <w:r>
           <w:rPr>
             <w:rFonts w:cs="Times New Roman"/>
@@ -19004,7 +19038,7 @@
         </w:rPr>
         <w:t>Figure 5, rows a-c)</w:t>
       </w:r>
-      <w:ins w:id="215" w:author="Chris Richardson" w:date="2016-02-23T20:22:00Z">
+      <w:ins w:id="220" w:author="Chris Richardson" w:date="2016-02-23T20:22:00Z">
         <w:r>
           <w:rPr>
             <w:rFonts w:cs="Times New Roman"/>
@@ -19015,7 +19049,7 @@
           <w:rPr>
             <w:rFonts w:cs="Times New Roman"/>
             <w:highlight w:val="yellow"/>
-            <w:rPrChange w:id="216" w:author="Chris Richardson" w:date="2016-02-23T20:23:00Z">
+            <w:rPrChange w:id="221" w:author="Chris Richardson" w:date="2016-02-23T20:23:00Z">
               <w:rPr>
                 <w:rFonts w:cs="Times New Roman"/>
               </w:rPr>
@@ -19024,7 +19058,7 @@
           <w:t>[THIS APPLIES FOR THE LINES SHOWN IN FIG 5 BUT DOES IT APPLY FOR ALL SHORT WAVELENGTH UV LINES?</w:t>
         </w:r>
       </w:ins>
-      <w:ins w:id="217" w:author="Chris Richardson" w:date="2016-02-23T22:02:00Z">
+      <w:ins w:id="222" w:author="Chris Richardson" w:date="2016-02-23T22:02:00Z">
         <w:r>
           <w:rPr>
             <w:rFonts w:cs="Times New Roman"/>
@@ -19040,7 +19074,7 @@
           <w:t>THAT THE 100</w:t>
         </w:r>
       </w:ins>
-      <w:ins w:id="218" w:author="Chris Richardson" w:date="2016-02-23T22:03:00Z">
+      <w:ins w:id="223" w:author="Chris Richardson" w:date="2016-02-23T22:03:00Z">
         <w:r>
           <w:rPr>
             <w:rFonts w:cs="Times New Roman"/>
@@ -19049,7 +19083,7 @@
           <w:t>0</w:t>
         </w:r>
       </w:ins>
-      <w:ins w:id="219" w:author="Chris Richardson" w:date="2016-02-23T22:02:00Z">
+      <w:ins w:id="224" w:author="Chris Richardson" w:date="2016-02-23T22:02:00Z">
         <w:r>
           <w:rPr>
             <w:rFonts w:cs="Times New Roman"/>
@@ -19058,7 +19092,7 @@
           <w:t xml:space="preserve"> K</w:t>
         </w:r>
       </w:ins>
-      <w:ins w:id="220" w:author="Chris Richardson" w:date="2016-02-23T22:03:00Z">
+      <w:ins w:id="225" w:author="Chris Richardson" w:date="2016-02-23T22:03:00Z">
         <w:r>
           <w:rPr>
             <w:rFonts w:cs="Times New Roman"/>
@@ -19067,7 +19101,7 @@
           <w:t xml:space="preserve"> BOUNDARY CONDITION HIGH-RES 5Z SIMS MIGHT HAVE TO TAKE THE PLACE OF THE RIGHT COLUMN</w:t>
         </w:r>
       </w:ins>
-      <w:ins w:id="221" w:author="Chris Richardson" w:date="2016-02-23T22:10:00Z">
+      <w:ins w:id="226" w:author="Chris Richardson" w:date="2016-02-23T22:10:00Z">
         <w:r>
           <w:rPr>
             <w:rFonts w:cs="Times New Roman"/>
@@ -19076,7 +19110,7 @@
           <w:t>. I</w:t>
         </w:r>
       </w:ins>
-      <w:ins w:id="222" w:author="Chris Richardson" w:date="2016-02-23T22:12:00Z">
+      <w:ins w:id="227" w:author="Chris Richardson" w:date="2016-02-23T22:12:00Z">
         <w:r>
           <w:rPr>
             <w:rFonts w:cs="Times New Roman"/>
@@ -19085,7 +19119,7 @@
           <w:t>T LOOKS LIKE THE REPOSITORY ONLY INC</w:t>
         </w:r>
       </w:ins>
-      <w:ins w:id="223" w:author="Chris Richardson" w:date="2016-02-23T22:13:00Z">
+      <w:ins w:id="228" w:author="Chris Richardson" w:date="2016-02-23T22:13:00Z">
         <w:r>
           <w:rPr>
             <w:rFonts w:cs="Times New Roman"/>
@@ -19094,7 +19128,7 @@
           <w:t>L</w:t>
         </w:r>
       </w:ins>
-      <w:ins w:id="224" w:author="Chris Richardson" w:date="2016-02-23T22:12:00Z">
+      <w:ins w:id="229" w:author="Chris Richardson" w:date="2016-02-23T22:12:00Z">
         <w:r>
           <w:rPr>
             <w:rFonts w:cs="Times New Roman"/>
@@ -19103,7 +19137,7 @@
           <w:t>UDES</w:t>
         </w:r>
       </w:ins>
-      <w:ins w:id="225" w:author="Chris Richardson" w:date="2016-02-23T22:13:00Z">
+      <w:ins w:id="230" w:author="Chris Richardson" w:date="2016-02-23T22:13:00Z">
         <w:r>
           <w:rPr>
             <w:rFonts w:cs="Times New Roman"/>
@@ -19112,7 +19146,7 @@
           <w:t xml:space="preserve"> THE LOWER RIGHT CORNER</w:t>
         </w:r>
       </w:ins>
-      <w:ins w:id="226" w:author="Chris Richardson" w:date="2016-02-23T22:12:00Z">
+      <w:ins w:id="231" w:author="Chris Richardson" w:date="2016-02-23T22:12:00Z">
         <w:r>
           <w:rPr>
             <w:rFonts w:cs="Times New Roman"/>
@@ -19139,7 +19173,7 @@
         </w:rPr>
         <w:t>Many of the longer-wavelength UV emission lines decrease in strength (peaks as well as emission across the LOC plane) with increasing metallicity (see Figure 5, rows d and e), with Mg as the exception (see Figure 5, row f)</w:t>
       </w:r>
-      <w:ins w:id="227" w:author="Chris Richardson" w:date="2016-02-23T20:23:00Z">
+      <w:ins w:id="232" w:author="Chris Richardson" w:date="2016-02-23T20:23:00Z">
         <w:r>
           <w:rPr>
             <w:rFonts w:cs="Times New Roman"/>
@@ -19150,7 +19184,7 @@
           <w:rPr>
             <w:rFonts w:cs="Times New Roman"/>
             <w:highlight w:val="yellow"/>
-            <w:rPrChange w:id="228" w:author="Chris Richardson" w:date="2016-02-23T20:23:00Z">
+            <w:rPrChange w:id="233" w:author="Chris Richardson" w:date="2016-02-23T20:23:00Z">
               <w:rPr>
                 <w:rFonts w:cs="Times New Roman"/>
               </w:rPr>
@@ -20586,14 +20620,14 @@
         </w:rPr>
         <w:t xml:space="preserve">Raiter </w:t>
       </w:r>
-      <w:commentRangeStart w:id="229"/>
+      <w:commentRangeStart w:id="234"/>
       <w:r>
         <w:rPr>
           <w:rFonts w:cs="Times New Roman"/>
         </w:rPr>
         <w:t>2010</w:t>
       </w:r>
-      <w:commentRangeEnd w:id="229"/>
+      <w:commentRangeEnd w:id="234"/>
       <w:r>
         <w:rPr>
           <w:rStyle w:val="CommentReference"/>
@@ -20601,7 +20635,7 @@
           <w:kern w:val="0"/>
           <w:lang w:eastAsia="en-US" w:bidi="ar-SA"/>
         </w:rPr>
-        <w:commentReference w:id="229"/>
+        <w:commentReference w:id="234"/>
       </w:r>
       <w:r>
         <w:rPr>
@@ -20907,6 +20941,7 @@
     <w:p>
       <w:pPr>
         <w:rPr>
+          <w:ins w:id="235" w:author="Helen  Meskhidze" w:date="2016-03-07T15:51:00Z"/>
           <w:rFonts w:cs="Times New Roman"/>
         </w:rPr>
       </w:pPr>
@@ -21136,7 +21171,7 @@
         </w:rPr>
         <w:t>).</w:t>
       </w:r>
-      <w:ins w:id="230" w:author="Chris Richardson" w:date="2016-02-24T20:36:00Z">
+      <w:ins w:id="236" w:author="Chris Richardson" w:date="2016-02-24T20:36:00Z">
         <w:r>
           <w:rPr>
             <w:rFonts w:cs="Times New Roman"/>
@@ -21147,7 +21182,7 @@
           <w:rPr>
             <w:rFonts w:cs="Times New Roman"/>
             <w:highlight w:val="yellow"/>
-            <w:rPrChange w:id="231" w:author="Chris Richardson" w:date="2016-02-24T20:42:00Z">
+            <w:rPrChange w:id="237" w:author="Chris Richardson" w:date="2016-02-24T20:42:00Z">
               <w:rPr>
                 <w:rFonts w:cs="Times New Roman"/>
               </w:rPr>
@@ -21156,12 +21191,12 @@
           <w:t>[IT LOOKS LIKE THESE LINES COULD ALSO STAY CONSTANT IF WE USE THE LOWER TEMPERATURE</w:t>
         </w:r>
       </w:ins>
-      <w:ins w:id="232" w:author="Chris Richardson" w:date="2016-02-24T20:41:00Z">
+      <w:ins w:id="238" w:author="Chris Richardson" w:date="2016-02-24T20:41:00Z">
         <w:r>
           <w:rPr>
             <w:rFonts w:cs="Times New Roman"/>
             <w:highlight w:val="yellow"/>
-            <w:rPrChange w:id="233" w:author="Chris Richardson" w:date="2016-02-24T20:42:00Z">
+            <w:rPrChange w:id="239" w:author="Chris Richardson" w:date="2016-02-24T20:42:00Z">
               <w:rPr>
                 <w:rFonts w:cs="Times New Roman"/>
               </w:rPr>
@@ -21170,7 +21205,7 @@
           <w:t xml:space="preserve"> BOUNDARY CONDITION, BUT PROBABLY NOT THE C II LINE]</w:t>
         </w:r>
       </w:ins>
-      <w:ins w:id="234" w:author="Chris Richardson" w:date="2016-02-24T20:36:00Z">
+      <w:ins w:id="240" w:author="Chris Richardson" w:date="2016-02-24T20:36:00Z">
         <w:r>
           <w:rPr>
             <w:rFonts w:cs="Times New Roman"/>
@@ -21244,49 +21279,7 @@
         </w:rPr>
         <w:t xml:space="preserve">De Looze et al. (2014) note that [C II] emission is particularly strong in low-metallicity galaxies since it has such a low ionization potential (11.3 eV) and can thus originate from neutral and ionized gas. </w:t>
       </w:r>
-      <w:ins w:id="235" w:author="Chris Richardson" w:date="2016-02-24T20:44:00Z">
-        <w:r>
-          <w:rPr>
-            <w:rFonts w:cs="Times New Roman"/>
-            <w:highlight w:val="yellow"/>
-            <w:rPrChange w:id="236" w:author="Chris Richardson" w:date="2016-02-24T20:46:00Z">
-              <w:rPr>
-                <w:rFonts w:cs="Times New Roman"/>
-              </w:rPr>
-            </w:rPrChange>
-          </w:rPr>
-          <w:t xml:space="preserve">[IT ISN’T PARTICULARLY BRIGHT IN </w:t>
-        </w:r>
-      </w:ins>
-      <w:ins w:id="237" w:author="Chris Richardson" w:date="2016-02-24T20:45:00Z">
-        <w:r>
-          <w:rPr>
-            <w:rFonts w:cs="Times New Roman"/>
-            <w:highlight w:val="yellow"/>
-            <w:rPrChange w:id="238" w:author="Chris Richardson" w:date="2016-02-24T20:46:00Z">
-              <w:rPr>
-                <w:rFonts w:cs="Times New Roman"/>
-              </w:rPr>
-            </w:rPrChange>
-          </w:rPr>
-          <w:t>OUR LOW Z SIMS, SO ARE THE REGION</w:t>
-        </w:r>
-      </w:ins>
-      <w:ins w:id="239" w:author="Chris Richardson" w:date="2016-02-24T20:46:00Z">
-        <w:r>
-          <w:rPr>
-            <w:rFonts w:cs="Times New Roman"/>
-            <w:highlight w:val="yellow"/>
-            <w:rPrChange w:id="240" w:author="Chris Richardson" w:date="2016-02-24T20:46:00Z">
-              <w:rPr>
-                <w:rFonts w:cs="Times New Roman"/>
-              </w:rPr>
-            </w:rPrChange>
-          </w:rPr>
-          <w:t xml:space="preserve">S WHERE IT’S EMITTING </w:t>
-        </w:r>
-      </w:ins>
-      <w:ins w:id="241" w:author="Chris Richardson" w:date="2016-02-24T20:45:00Z">
+      <w:ins w:id="241" w:author="Chris Richardson" w:date="2016-02-24T20:44:00Z">
         <w:r>
           <w:rPr>
             <w:rFonts w:cs="Times New Roman"/>
@@ -21297,6 +21290,48 @@
               </w:rPr>
             </w:rPrChange>
           </w:rPr>
+          <w:t xml:space="preserve">[IT ISN’T PARTICULARLY BRIGHT IN </w:t>
+        </w:r>
+      </w:ins>
+      <w:ins w:id="243" w:author="Chris Richardson" w:date="2016-02-24T20:45:00Z">
+        <w:r>
+          <w:rPr>
+            <w:rFonts w:cs="Times New Roman"/>
+            <w:highlight w:val="yellow"/>
+            <w:rPrChange w:id="244" w:author="Chris Richardson" w:date="2016-02-24T20:46:00Z">
+              <w:rPr>
+                <w:rFonts w:cs="Times New Roman"/>
+              </w:rPr>
+            </w:rPrChange>
+          </w:rPr>
+          <w:t>OUR LOW Z SIMS, SO ARE THE REGION</w:t>
+        </w:r>
+      </w:ins>
+      <w:ins w:id="245" w:author="Chris Richardson" w:date="2016-02-24T20:46:00Z">
+        <w:r>
+          <w:rPr>
+            <w:rFonts w:cs="Times New Roman"/>
+            <w:highlight w:val="yellow"/>
+            <w:rPrChange w:id="246" w:author="Chris Richardson" w:date="2016-02-24T20:46:00Z">
+              <w:rPr>
+                <w:rFonts w:cs="Times New Roman"/>
+              </w:rPr>
+            </w:rPrChange>
+          </w:rPr>
+          <w:t xml:space="preserve">S WHERE IT’S EMITTING </w:t>
+        </w:r>
+      </w:ins>
+      <w:ins w:id="247" w:author="Chris Richardson" w:date="2016-02-24T20:45:00Z">
+        <w:r>
+          <w:rPr>
+            <w:rFonts w:cs="Times New Roman"/>
+            <w:highlight w:val="yellow"/>
+            <w:rPrChange w:id="248" w:author="Chris Richardson" w:date="2016-02-24T20:46:00Z">
+              <w:rPr>
+                <w:rFonts w:cs="Times New Roman"/>
+              </w:rPr>
+            </w:rPrChange>
+          </w:rPr>
           <w:t>MOSTLY IONIZED?]</w:t>
         </w:r>
         <w:r>
@@ -21382,10 +21417,144 @@
     <w:p>
       <w:pPr>
         <w:rPr>
-          <w:ins w:id="243" w:author="Helen  Meskhidze" w:date="2016-03-06T12:48:00Z"/>
-          <w:rFonts w:cs="Times New Roman"/>
-        </w:rPr>
-      </w:pPr>
+          <w:rFonts w:cs="Times New Roman"/>
+        </w:rPr>
+      </w:pPr>
+    </w:p>
+    <w:p>
+      <w:pPr>
+        <w:rPr>
+          <w:rFonts w:cs="Times New Roman"/>
+        </w:rPr>
+      </w:pPr>
+      <w:moveToRangeStart w:id="249" w:author="Helen  Meskhidze" w:date="2016-03-07T15:51:00Z" w:name="move318985214"/>
+      <w:commentRangeStart w:id="250"/>
+      <w:commentRangeStart w:id="251"/>
+      <w:moveTo w:id="252" w:author="Helen  Meskhidze" w:date="2016-03-07T15:51:00Z">
+        <w:r>
+          <w:rPr>
+            <w:rFonts w:cs="Times New Roman"/>
+          </w:rPr>
+          <w:t xml:space="preserve">These predictions are based on Hα emission, which is relatively flat across our grids. Thus, at constant </w:t>
+        </w:r>
+        <w:r>
+          <w:rPr>
+            <w:rFonts w:cs="Times New Roman"/>
+            <w:i/>
+          </w:rPr>
+          <w:t>φ</w:t>
+        </w:r>
+        <w:r>
+          <w:rPr>
+            <w:rFonts w:cs="Times New Roman"/>
+            <w:vertAlign w:val="subscript"/>
+          </w:rPr>
+          <w:t xml:space="preserve">H </w:t>
+        </w:r>
+        <w:r>
+          <w:rPr>
+            <w:rFonts w:cs="Times New Roman"/>
+          </w:rPr>
+          <w:t xml:space="preserve">and </w:t>
+        </w:r>
+        <w:r>
+          <w:rPr>
+            <w:rFonts w:cs="Times New Roman"/>
+            <w:i/>
+          </w:rPr>
+          <w:t>n</w:t>
+        </w:r>
+        <w:r>
+          <w:rPr>
+            <w:rFonts w:cs="Times New Roman"/>
+            <w:vertAlign w:val="subscript"/>
+          </w:rPr>
+          <w:t>H</w:t>
+        </w:r>
+        <w:r>
+          <w:rPr>
+            <w:rFonts w:cs="Times New Roman"/>
+          </w:rPr>
+          <w:t xml:space="preserve"> values, differences in the peak equivalent widths of [O I] 63 µm, [O III] 88 µm, and [C II] 158 µm indicate differences in SFR. Otherwise, these differences should be interpreted as differences in the </w:t>
+        </w:r>
+        <w:r>
+          <w:rPr>
+            <w:rFonts w:cs="Times New Roman"/>
+            <w:i/>
+          </w:rPr>
+          <w:t>φ</w:t>
+        </w:r>
+        <w:r>
+          <w:rPr>
+            <w:rFonts w:cs="Times New Roman"/>
+            <w:vertAlign w:val="subscript"/>
+          </w:rPr>
+          <w:t xml:space="preserve">H </w:t>
+        </w:r>
+        <w:r>
+          <w:rPr>
+            <w:rFonts w:cs="Times New Roman"/>
+          </w:rPr>
+          <w:t xml:space="preserve">and </w:t>
+        </w:r>
+        <w:r>
+          <w:rPr>
+            <w:rFonts w:cs="Times New Roman"/>
+            <w:i/>
+          </w:rPr>
+          <w:t>n</w:t>
+        </w:r>
+        <w:r>
+          <w:rPr>
+            <w:rFonts w:cs="Times New Roman"/>
+            <w:vertAlign w:val="subscript"/>
+          </w:rPr>
+          <w:t>H</w:t>
+        </w:r>
+        <w:r>
+          <w:rPr>
+            <w:rFonts w:cs="Times New Roman"/>
+          </w:rPr>
+          <w:t xml:space="preserve"> values. </w:t>
+        </w:r>
+        <w:commentRangeEnd w:id="250"/>
+        <w:r>
+          <w:rPr>
+            <w:rStyle w:val="CommentReference"/>
+            <w:rFonts w:asciiTheme="minorHAnsi" w:eastAsiaTheme="minorEastAsia" w:hAnsiTheme="minorHAnsi" w:cstheme="minorBidi"/>
+            <w:kern w:val="0"/>
+            <w:lang w:eastAsia="en-US" w:bidi="ar-SA"/>
+          </w:rPr>
+          <w:commentReference w:id="250"/>
+        </w:r>
+        <w:commentRangeEnd w:id="251"/>
+        <w:r>
+          <w:rPr>
+            <w:rStyle w:val="CommentReference"/>
+            <w:rFonts w:asciiTheme="minorHAnsi" w:eastAsiaTheme="minorEastAsia" w:hAnsiTheme="minorHAnsi" w:cstheme="minorBidi"/>
+            <w:kern w:val="0"/>
+            <w:lang w:eastAsia="en-US" w:bidi="ar-SA"/>
+          </w:rPr>
+          <w:commentReference w:id="251"/>
+        </w:r>
+      </w:moveTo>
+    </w:p>
+    <w:moveToRangeEnd w:id="249"/>
+    <w:p>
+      <w:pPr>
+        <w:rPr>
+          <w:ins w:id="253" w:author="Helen  Meskhidze" w:date="2016-03-06T12:48:00Z"/>
+          <w:rFonts w:cs="Times New Roman"/>
+        </w:rPr>
+      </w:pPr>
+      <w:ins w:id="254" w:author="Helen  Meskhidze" w:date="2016-03-07T15:51:00Z">
+        <w:r>
+          <w:rPr>
+            <w:rFonts w:cs="Times New Roman"/>
+          </w:rPr>
+          <w:t>At low metallicity, we see a decrease in these emission lines’ strengths, so one should be cautious when using them as indicators of SFR.</w:t>
+        </w:r>
+      </w:ins>
     </w:p>
     <w:p>
       <w:pPr>
@@ -23288,238 +23457,180 @@
       <w:r>
         <w:rPr>
           <w:rFonts w:cs="Times New Roman"/>
+          <w:highlight w:val="green"/>
         </w:rPr>
         <w:t xml:space="preserve">As the </w:t>
       </w:r>
       <w:r>
         <w:rPr>
           <w:rFonts w:cs="Times New Roman"/>
+          <w:highlight w:val="green"/>
         </w:rPr>
         <w:t xml:space="preserve">hot, young </w:t>
       </w:r>
       <w:r>
         <w:rPr>
           <w:rFonts w:cs="Times New Roman"/>
+          <w:highlight w:val="green"/>
         </w:rPr>
         <w:t>starburst ages</w:t>
       </w:r>
       <w:r>
         <w:rPr>
           <w:rFonts w:cs="Times New Roman"/>
+          <w:highlight w:val="green"/>
         </w:rPr>
         <w:t xml:space="preserve"> to 4-</w:t>
       </w:r>
       <w:r>
         <w:rPr>
           <w:rFonts w:cs="Times New Roman"/>
+          <w:highlight w:val="green"/>
         </w:rPr>
         <w:t xml:space="preserve">5 </w:t>
       </w:r>
       <w:r>
         <w:rPr>
           <w:rFonts w:cs="Times New Roman"/>
+          <w:highlight w:val="green"/>
         </w:rPr>
         <w:t>Myr</w:t>
       </w:r>
-      <w:commentRangeStart w:id="244"/>
-      <w:r>
-        <w:rPr>
-          <w:rFonts w:cs="Times New Roman"/>
+      <w:r>
+        <w:rPr>
+          <w:rFonts w:cs="Times New Roman"/>
+          <w:highlight w:val="green"/>
         </w:rPr>
         <w:t xml:space="preserve">, </w:t>
       </w:r>
-      <w:commentRangeStart w:id="245"/>
-      <w:r>
-        <w:rPr>
-          <w:rFonts w:cs="Times New Roman"/>
+      <w:r>
+        <w:rPr>
+          <w:rFonts w:cs="Times New Roman"/>
+          <w:highlight w:val="green"/>
         </w:rPr>
         <w:t>stellar wind lines</w:t>
       </w:r>
-      <w:ins w:id="246" w:author="Helen  Meskhidze" w:date="2016-03-07T09:44:00Z">
-        <w:r>
-          <w:rPr>
-            <w:rFonts w:cs="Times New Roman"/>
-          </w:rPr>
-          <w:t xml:space="preserve"> (e.g. </w:t>
-        </w:r>
-        <w:r>
-          <w:rPr>
-            <w:rFonts w:cs="Times New Roman"/>
-          </w:rPr>
-          <w:t>C IV λ1550 and Si IV λ1400</w:t>
-        </w:r>
-        <w:r>
-          <w:rPr>
-            <w:rFonts w:cs="Times New Roman"/>
-          </w:rPr>
-          <w:t>)</w:t>
+      <w:ins w:id="255" w:author="Helen  Meskhidze" w:date="2016-03-07T09:44:00Z">
+        <w:r>
+          <w:rPr>
+            <w:rFonts w:cs="Times New Roman"/>
+            <w:highlight w:val="green"/>
+          </w:rPr>
+          <w:t xml:space="preserve"> (e.g. C IV λ1550 and Si IV λ1400)</w:t>
         </w:r>
       </w:ins>
       <w:r>
         <w:rPr>
           <w:rFonts w:cs="Times New Roman"/>
+          <w:highlight w:val="green"/>
+        </w:rPr>
+        <w:t xml:space="preserve"> dominate the emission in the wavelength region from 1200 to 2000</w:t>
+      </w:r>
+      <w:r>
+        <w:rPr>
+          <w:rFonts w:cs="Times New Roman"/>
+          <w:highlight w:val="green"/>
         </w:rPr>
         <w:t xml:space="preserve"> </w:t>
       </w:r>
-      <w:commentRangeEnd w:id="245"/>
-      <w:r>
-        <w:rPr>
-          <w:rStyle w:val="CommentReference"/>
-          <w:rFonts w:asciiTheme="minorHAnsi" w:eastAsiaTheme="minorEastAsia" w:hAnsiTheme="minorHAnsi" w:cstheme="minorBidi"/>
-          <w:kern w:val="0"/>
-          <w:lang w:eastAsia="en-US" w:bidi="ar-SA"/>
-        </w:rPr>
-        <w:commentReference w:id="245"/>
-      </w:r>
-      <w:r>
-        <w:rPr>
-          <w:rFonts w:cs="Times New Roman"/>
-        </w:rPr>
-        <w:t>dominate the emission in the wavelength region from 1200 to 2000</w:t>
+      <w:r>
+        <w:rPr>
+          <w:rFonts w:ascii="angstrom" w:hAnsi="angstrom" w:cs="Times New Roman"/>
+          <w:highlight w:val="green"/>
+        </w:rPr>
+        <w:t>Å</w:t>
+      </w:r>
+      <w:ins w:id="256" w:author="Helen  Meskhidze" w:date="2016-03-07T09:44:00Z">
+        <w:r>
+          <w:rPr>
+            <w:rFonts w:cs="Times New Roman"/>
+            <w:highlight w:val="green"/>
+          </w:rPr>
+          <w:t xml:space="preserve">. These also include </w:t>
+        </w:r>
+      </w:ins>
+      <w:r>
+        <w:rPr>
+          <w:rFonts w:cs="Times New Roman"/>
+          <w:highlight w:val="green"/>
+        </w:rPr>
+        <w:t xml:space="preserve">UV </w:t>
+      </w:r>
+      <w:r>
+        <w:rPr>
+          <w:rFonts w:cs="Times New Roman"/>
+          <w:highlight w:val="green"/>
+        </w:rPr>
+        <w:t>carbon and oxygen emission lines</w:t>
+      </w:r>
+      <w:r>
+        <w:rPr>
+          <w:rFonts w:cs="Times New Roman"/>
+          <w:highlight w:val="green"/>
+        </w:rPr>
+        <w:t xml:space="preserve"> (Schaerer 2000)</w:t>
+      </w:r>
+      <w:r>
+        <w:rPr>
+          <w:rFonts w:cs="Times New Roman"/>
+          <w:highlight w:val="green"/>
+        </w:rPr>
+        <w:t xml:space="preserve">. </w:t>
+      </w:r>
+      <w:r>
+        <w:rPr>
+          <w:rFonts w:cs="Times New Roman"/>
+          <w:highlight w:val="green"/>
+        </w:rPr>
+        <w:t>Generally</w:t>
+      </w:r>
+      <w:r>
+        <w:rPr>
+          <w:rFonts w:cs="Times New Roman"/>
+          <w:highlight w:val="green"/>
+        </w:rPr>
+        <w:t>, t</w:t>
+      </w:r>
+      <w:r>
+        <w:rPr>
+          <w:rFonts w:cs="Times New Roman"/>
+          <w:highlight w:val="green"/>
+        </w:rPr>
+        <w:t xml:space="preserve">he optical and IR region lack features from </w:t>
+      </w:r>
+      <w:r>
+        <w:rPr>
+          <w:rFonts w:cs="Times New Roman"/>
+          <w:highlight w:val="green"/>
+        </w:rPr>
+        <w:t xml:space="preserve">the stellar atmospheres </w:t>
+      </w:r>
+      <w:r>
+        <w:rPr>
+          <w:rFonts w:cs="Times New Roman"/>
+          <w:highlight w:val="green"/>
+        </w:rPr>
+        <w:t xml:space="preserve">but the </w:t>
+      </w:r>
+      <w:r>
+        <w:rPr>
+          <w:rFonts w:cs="Times New Roman"/>
+          <w:highlight w:val="green"/>
+        </w:rPr>
+        <w:t>UV</w:t>
+      </w:r>
+      <w:r>
+        <w:rPr>
+          <w:rFonts w:cs="Times New Roman"/>
+          <w:highlight w:val="green"/>
+        </w:rPr>
+        <w:t xml:space="preserve"> emission lines tend to remain strong.</w:t>
       </w:r>
       <w:r>
         <w:rPr>
           <w:rFonts w:cs="Times New Roman"/>
         </w:rPr>
         <w:t xml:space="preserve"> </w:t>
-      </w:r>
-      <w:r>
-        <w:rPr>
-          <w:rFonts w:ascii="angstrom" w:hAnsi="angstrom" w:cs="Times New Roman"/>
-        </w:rPr>
-        <w:t>Å</w:t>
-      </w:r>
-      <w:ins w:id="247" w:author="Helen  Meskhidze" w:date="2016-03-07T09:44:00Z">
-        <w:r>
-          <w:rPr>
-            <w:rFonts w:cs="Times New Roman"/>
-          </w:rPr>
-          <w:t xml:space="preserve">. These also include </w:t>
-        </w:r>
-      </w:ins>
-      <w:del w:id="248" w:author="Helen  Meskhidze" w:date="2016-03-07T09:44:00Z">
-        <w:r>
-          <w:rPr>
-            <w:rFonts w:cs="Times New Roman"/>
-          </w:rPr>
-          <w:delText xml:space="preserve">, </w:delText>
-        </w:r>
-        <w:r>
-          <w:rPr>
-            <w:rFonts w:cs="Times New Roman"/>
-          </w:rPr>
-          <w:delText>includ</w:delText>
-        </w:r>
-        <w:r>
-          <w:rPr>
-            <w:rFonts w:cs="Times New Roman"/>
-          </w:rPr>
-          <w:delText>ing</w:delText>
-        </w:r>
-        <w:r>
-          <w:rPr>
-            <w:rFonts w:cs="Times New Roman"/>
-          </w:rPr>
-          <w:delText xml:space="preserve"> </w:delText>
-        </w:r>
-      </w:del>
-      <w:r>
-        <w:rPr>
-          <w:rFonts w:cs="Times New Roman"/>
-        </w:rPr>
-        <w:t xml:space="preserve">UV </w:t>
-      </w:r>
-      <w:r>
-        <w:rPr>
-          <w:rFonts w:cs="Times New Roman"/>
-        </w:rPr>
-        <w:t>carbon and oxygen emission lines</w:t>
-      </w:r>
-      <w:r>
-        <w:rPr>
-          <w:rFonts w:cs="Times New Roman"/>
-        </w:rPr>
-        <w:t xml:space="preserve"> (</w:t>
-      </w:r>
-      <w:ins w:id="249" w:author="Helen  Meskhidze" w:date="2016-02-18T18:54:00Z">
-        <w:del w:id="250" w:author="Chris Richardson" w:date="2016-02-24T21:51:00Z">
-          <w:r>
-            <w:rPr>
-              <w:rFonts w:cs="Times New Roman"/>
-            </w:rPr>
-            <w:delText xml:space="preserve">see </w:delText>
-          </w:r>
-        </w:del>
-      </w:ins>
-      <w:r>
-        <w:rPr>
-          <w:rFonts w:cs="Times New Roman"/>
-        </w:rPr>
-        <w:t>Schaerer 2000)</w:t>
-      </w:r>
-      <w:r>
-        <w:rPr>
-          <w:rFonts w:cs="Times New Roman"/>
-        </w:rPr>
-        <w:t xml:space="preserve">. </w:t>
-      </w:r>
-      <w:r>
-        <w:rPr>
-          <w:rFonts w:cs="Times New Roman"/>
-        </w:rPr>
-        <w:t>Generally</w:t>
-      </w:r>
-      <w:r>
-        <w:rPr>
-          <w:rFonts w:cs="Times New Roman"/>
-        </w:rPr>
-        <w:t>, t</w:t>
-      </w:r>
-      <w:r>
-        <w:rPr>
-          <w:rFonts w:cs="Times New Roman"/>
-        </w:rPr>
-        <w:t xml:space="preserve">he optical and IR region lack features from </w:t>
-      </w:r>
-      <w:r>
-        <w:rPr>
-          <w:rFonts w:cs="Times New Roman"/>
-        </w:rPr>
-        <w:t xml:space="preserve">the stellar atmospheres </w:t>
-      </w:r>
-      <w:r>
-        <w:rPr>
-          <w:rFonts w:cs="Times New Roman"/>
-        </w:rPr>
-        <w:t xml:space="preserve">but the </w:t>
-      </w:r>
-      <w:r>
-        <w:rPr>
-          <w:rFonts w:cs="Times New Roman"/>
-        </w:rPr>
-        <w:t>UV</w:t>
-      </w:r>
-      <w:r>
-        <w:rPr>
-          <w:rFonts w:cs="Times New Roman"/>
-        </w:rPr>
-        <w:t xml:space="preserve"> emission lines tend to remain strong.</w:t>
-      </w:r>
-      <w:r>
-        <w:rPr>
-          <w:rFonts w:cs="Times New Roman"/>
-        </w:rPr>
-        <w:t xml:space="preserve"> </w:t>
-      </w:r>
-      <w:commentRangeEnd w:id="244"/>
-      <w:r>
-        <w:rPr>
-          <w:rStyle w:val="CommentReference"/>
-          <w:rFonts w:asciiTheme="minorHAnsi" w:eastAsiaTheme="minorEastAsia" w:hAnsiTheme="minorHAnsi" w:cstheme="minorBidi"/>
-          <w:kern w:val="0"/>
-          <w:lang w:eastAsia="en-US" w:bidi="ar-SA"/>
-        </w:rPr>
-        <w:commentReference w:id="244"/>
       </w:r>
       <w:r>
         <w:rPr>
@@ -24661,7 +24772,7 @@
         </w:rPr>
         <w:t xml:space="preserve"> (e.g. Si, Mg, Ne, and Ar</w:t>
       </w:r>
-      <w:ins w:id="251" w:author="Helen  Meskhidze" w:date="2016-03-07T09:51:00Z">
+      <w:ins w:id="257" w:author="Helen  Meskhidze" w:date="2016-03-07T09:51:00Z">
         <w:r>
           <w:rPr>
             <w:rFonts w:eastAsia="Times New Roman" w:cs="Times New Roman"/>
@@ -24693,7 +24804,7 @@
         </w:rPr>
         <w:t>.</w:t>
       </w:r>
-      <w:ins w:id="252" w:author="Chris Richardson" w:date="2016-02-27T23:15:00Z">
+      <w:ins w:id="258" w:author="Chris Richardson" w:date="2016-02-27T23:15:00Z">
         <w:r>
           <w:rPr>
             <w:rFonts w:eastAsia="Times New Roman" w:cs="Times New Roman"/>
@@ -24712,7 +24823,7 @@
             <w:highlight w:val="yellow"/>
             <w:shd w:val="clear" w:color="auto" w:fill="FFFFFF"/>
             <w:lang w:eastAsia="en-US" w:bidi="ar-SA"/>
-            <w:rPrChange w:id="253" w:author="Chris Richardson" w:date="2016-02-27T23:20:00Z">
+            <w:rPrChange w:id="259" w:author="Chris Richardson" w:date="2016-02-27T23:20:00Z">
               <w:rPr>
                 <w:rFonts w:eastAsia="Times New Roman" w:cs="Times New Roman"/>
                 <w:color w:val="000000"/>
@@ -24725,8 +24836,8 @@
           <w:t>[</w:t>
         </w:r>
       </w:ins>
-      <w:commentRangeStart w:id="254"/>
-      <w:ins w:id="255" w:author="Chris Richardson" w:date="2016-02-27T23:18:00Z">
+      <w:commentRangeStart w:id="260"/>
+      <w:ins w:id="261" w:author="Chris Richardson" w:date="2016-02-27T23:18:00Z">
         <w:r>
           <w:rPr>
             <w:rFonts w:eastAsia="Times New Roman" w:cs="Times New Roman"/>
@@ -24735,7 +24846,7 @@
             <w:highlight w:val="yellow"/>
             <w:shd w:val="clear" w:color="auto" w:fill="FFFFFF"/>
             <w:lang w:eastAsia="en-US" w:bidi="ar-SA"/>
-            <w:rPrChange w:id="256" w:author="Chris Richardson" w:date="2016-02-27T23:20:00Z">
+            <w:rPrChange w:id="262" w:author="Chris Richardson" w:date="2016-02-27T23:20:00Z">
               <w:rPr>
                 <w:rFonts w:eastAsia="Times New Roman" w:cs="Times New Roman"/>
                 <w:color w:val="000000"/>
@@ -24748,77 +24859,7 @@
           <w:t xml:space="preserve">THIS ALSO ROBS THE GAS OF COOLANTS WHICH MEANS Te INCREASES AND WOULD </w:t>
         </w:r>
       </w:ins>
-      <w:ins w:id="257" w:author="Chris Richardson" w:date="2016-02-27T23:19:00Z">
-        <w:r>
-          <w:rPr>
-            <w:rFonts w:eastAsia="Times New Roman" w:cs="Times New Roman"/>
-            <w:color w:val="000000"/>
-            <w:kern w:val="0"/>
-            <w:highlight w:val="yellow"/>
-            <w:shd w:val="clear" w:color="auto" w:fill="FFFFFF"/>
-            <w:lang w:eastAsia="en-US" w:bidi="ar-SA"/>
-            <w:rPrChange w:id="258" w:author="Chris Richardson" w:date="2016-02-27T23:20:00Z">
-              <w:rPr>
-                <w:rFonts w:eastAsia="Times New Roman" w:cs="Times New Roman"/>
-                <w:color w:val="000000"/>
-                <w:kern w:val="0"/>
-                <w:shd w:val="clear" w:color="auto" w:fill="FFFFFF"/>
-                <w:lang w:eastAsia="en-US" w:bidi="ar-SA"/>
-              </w:rPr>
-            </w:rPrChange>
-          </w:rPr>
-          <w:t xml:space="preserve">INCREASE METALS EMISSION LINE STRENGTHS. </w:t>
-        </w:r>
-      </w:ins>
-      <w:ins w:id="259" w:author="Chris Richardson" w:date="2016-02-28T16:51:00Z">
-        <w:r>
-          <w:rPr>
-            <w:rFonts w:eastAsia="Times New Roman" w:cs="Times New Roman"/>
-            <w:color w:val="000000"/>
-            <w:kern w:val="0"/>
-            <w:highlight w:val="yellow"/>
-            <w:shd w:val="clear" w:color="auto" w:fill="FFFFFF"/>
-            <w:lang w:eastAsia="en-US" w:bidi="ar-SA"/>
-          </w:rPr>
-          <w:t xml:space="preserve">HAVE YOU CONFIRMED </w:t>
-        </w:r>
-      </w:ins>
-      <w:ins w:id="260" w:author="Chris Richardson" w:date="2016-02-27T23:20:00Z">
-        <w:r>
-          <w:rPr>
-            <w:rFonts w:eastAsia="Times New Roman" w:cs="Times New Roman"/>
-            <w:color w:val="000000"/>
-            <w:kern w:val="0"/>
-            <w:highlight w:val="yellow"/>
-            <w:shd w:val="clear" w:color="auto" w:fill="FFFFFF"/>
-            <w:lang w:eastAsia="en-US" w:bidi="ar-SA"/>
-            <w:rPrChange w:id="261" w:author="Chris Richardson" w:date="2016-02-27T23:20:00Z">
-              <w:rPr>
-                <w:rFonts w:eastAsia="Times New Roman" w:cs="Times New Roman"/>
-                <w:color w:val="000000"/>
-                <w:kern w:val="0"/>
-                <w:shd w:val="clear" w:color="auto" w:fill="FFFFFF"/>
-                <w:lang w:eastAsia="en-US" w:bidi="ar-SA"/>
-              </w:rPr>
-            </w:rPrChange>
-          </w:rPr>
-          <w:t>THIS REASONING IN CLOUDY</w:t>
-        </w:r>
-      </w:ins>
-      <w:ins w:id="262" w:author="Chris Richardson" w:date="2016-02-28T16:51:00Z">
-        <w:r>
-          <w:rPr>
-            <w:rFonts w:eastAsia="Times New Roman" w:cs="Times New Roman"/>
-            <w:color w:val="000000"/>
-            <w:kern w:val="0"/>
-            <w:highlight w:val="yellow"/>
-            <w:shd w:val="clear" w:color="auto" w:fill="FFFFFF"/>
-            <w:lang w:eastAsia="en-US" w:bidi="ar-SA"/>
-          </w:rPr>
-          <w:t>?</w:t>
-        </w:r>
-      </w:ins>
-      <w:ins w:id="263" w:author="Chris Richardson" w:date="2016-02-27T23:20:00Z">
+      <w:ins w:id="263" w:author="Chris Richardson" w:date="2016-02-27T23:19:00Z">
         <w:r>
           <w:rPr>
             <w:rFonts w:eastAsia="Times New Roman" w:cs="Times New Roman"/>
@@ -24837,10 +24878,80 @@
               </w:rPr>
             </w:rPrChange>
           </w:rPr>
+          <w:t xml:space="preserve">INCREASE METALS EMISSION LINE STRENGTHS. </w:t>
+        </w:r>
+      </w:ins>
+      <w:ins w:id="265" w:author="Chris Richardson" w:date="2016-02-28T16:51:00Z">
+        <w:r>
+          <w:rPr>
+            <w:rFonts w:eastAsia="Times New Roman" w:cs="Times New Roman"/>
+            <w:color w:val="000000"/>
+            <w:kern w:val="0"/>
+            <w:highlight w:val="yellow"/>
+            <w:shd w:val="clear" w:color="auto" w:fill="FFFFFF"/>
+            <w:lang w:eastAsia="en-US" w:bidi="ar-SA"/>
+          </w:rPr>
+          <w:t xml:space="preserve">HAVE YOU CONFIRMED </w:t>
+        </w:r>
+      </w:ins>
+      <w:ins w:id="266" w:author="Chris Richardson" w:date="2016-02-27T23:20:00Z">
+        <w:r>
+          <w:rPr>
+            <w:rFonts w:eastAsia="Times New Roman" w:cs="Times New Roman"/>
+            <w:color w:val="000000"/>
+            <w:kern w:val="0"/>
+            <w:highlight w:val="yellow"/>
+            <w:shd w:val="clear" w:color="auto" w:fill="FFFFFF"/>
+            <w:lang w:eastAsia="en-US" w:bidi="ar-SA"/>
+            <w:rPrChange w:id="267" w:author="Chris Richardson" w:date="2016-02-27T23:20:00Z">
+              <w:rPr>
+                <w:rFonts w:eastAsia="Times New Roman" w:cs="Times New Roman"/>
+                <w:color w:val="000000"/>
+                <w:kern w:val="0"/>
+                <w:shd w:val="clear" w:color="auto" w:fill="FFFFFF"/>
+                <w:lang w:eastAsia="en-US" w:bidi="ar-SA"/>
+              </w:rPr>
+            </w:rPrChange>
+          </w:rPr>
+          <w:t>THIS REASONING IN CLOUDY</w:t>
+        </w:r>
+      </w:ins>
+      <w:ins w:id="268" w:author="Chris Richardson" w:date="2016-02-28T16:51:00Z">
+        <w:r>
+          <w:rPr>
+            <w:rFonts w:eastAsia="Times New Roman" w:cs="Times New Roman"/>
+            <w:color w:val="000000"/>
+            <w:kern w:val="0"/>
+            <w:highlight w:val="yellow"/>
+            <w:shd w:val="clear" w:color="auto" w:fill="FFFFFF"/>
+            <w:lang w:eastAsia="en-US" w:bidi="ar-SA"/>
+          </w:rPr>
+          <w:t>?</w:t>
+        </w:r>
+      </w:ins>
+      <w:ins w:id="269" w:author="Chris Richardson" w:date="2016-02-27T23:20:00Z">
+        <w:r>
+          <w:rPr>
+            <w:rFonts w:eastAsia="Times New Roman" w:cs="Times New Roman"/>
+            <w:color w:val="000000"/>
+            <w:kern w:val="0"/>
+            <w:highlight w:val="yellow"/>
+            <w:shd w:val="clear" w:color="auto" w:fill="FFFFFF"/>
+            <w:lang w:eastAsia="en-US" w:bidi="ar-SA"/>
+            <w:rPrChange w:id="270" w:author="Chris Richardson" w:date="2016-02-27T23:20:00Z">
+              <w:rPr>
+                <w:rFonts w:eastAsia="Times New Roman" w:cs="Times New Roman"/>
+                <w:color w:val="000000"/>
+                <w:kern w:val="0"/>
+                <w:shd w:val="clear" w:color="auto" w:fill="FFFFFF"/>
+                <w:lang w:eastAsia="en-US" w:bidi="ar-SA"/>
+              </w:rPr>
+            </w:rPrChange>
+          </w:rPr>
           <w:t>]</w:t>
         </w:r>
       </w:ins>
-      <w:commentRangeEnd w:id="254"/>
+      <w:commentRangeEnd w:id="260"/>
       <w:r>
         <w:rPr>
           <w:rStyle w:val="CommentReference"/>
@@ -24848,7 +24959,7 @@
           <w:kern w:val="0"/>
           <w:lang w:eastAsia="en-US" w:bidi="ar-SA"/>
         </w:rPr>
-        <w:commentReference w:id="254"/>
+        <w:commentReference w:id="260"/>
       </w:r>
     </w:p>
     <w:p>
@@ -29869,7 +29980,7 @@
     <w:p>
       <w:pPr>
         <w:rPr>
-          <w:ins w:id="265" w:author="Chris Richardson" w:date="2016-02-28T20:01:00Z"/>
+          <w:ins w:id="271" w:author="Chris Richardson" w:date="2016-02-28T20:01:00Z"/>
           <w:rFonts w:eastAsia="Symbol" w:cs="Times New Roman"/>
         </w:rPr>
       </w:pPr>
@@ -29877,12 +29988,12 @@
     <w:p>
       <w:pPr>
         <w:rPr>
-          <w:ins w:id="266" w:author="Chris Richardson" w:date="2016-02-04T19:21:00Z"/>
+          <w:ins w:id="272" w:author="Chris Richardson" w:date="2016-02-04T19:21:00Z"/>
           <w:rFonts w:eastAsia="Symbol" w:cs="Times New Roman"/>
         </w:rPr>
       </w:pPr>
-      <w:commentRangeStart w:id="267"/>
-      <w:ins w:id="268" w:author="Chris Richardson" w:date="2016-02-28T20:01:00Z">
+      <w:commentRangeStart w:id="273"/>
+      <w:ins w:id="274" w:author="Chris Richardson" w:date="2016-02-28T20:01:00Z">
         <w:r>
           <w:rPr>
             <w:rFonts w:eastAsia="Symbol" w:cs="Times New Roman"/>
@@ -29891,7 +30002,7 @@
           <w:t>[</w:t>
         </w:r>
       </w:ins>
-      <w:ins w:id="269" w:author="Chris Richardson" w:date="2016-02-28T20:02:00Z">
+      <w:ins w:id="275" w:author="Chris Richardson" w:date="2016-02-28T20:02:00Z">
         <w:r>
           <w:rPr>
             <w:rFonts w:eastAsia="Symbol" w:cs="Times New Roman"/>
@@ -29900,7 +30011,7 @@
           <w:t xml:space="preserve">I THINK BOTH LINES COMING FROM CARBON IS OK. </w:t>
         </w:r>
       </w:ins>
-      <w:ins w:id="270" w:author="Chris Richardson" w:date="2016-02-28T20:01:00Z">
+      <w:ins w:id="276" w:author="Chris Richardson" w:date="2016-02-28T20:01:00Z">
         <w:r>
           <w:rPr>
             <w:rFonts w:eastAsia="Symbol" w:cs="Times New Roman"/>
@@ -29909,7 +30020,7 @@
           <w:t>HOW DO WE CONTRADICT OURSELVES BY INCLUDING A GREAT</w:t>
         </w:r>
       </w:ins>
-      <w:ins w:id="271" w:author="Chris Richardson" w:date="2016-02-28T20:02:00Z">
+      <w:ins w:id="277" w:author="Chris Richardson" w:date="2016-02-28T20:02:00Z">
         <w:r>
           <w:rPr>
             <w:rFonts w:eastAsia="Symbol" w:cs="Times New Roman"/>
@@ -29918,7 +30029,7 @@
           <w:t>ER</w:t>
         </w:r>
       </w:ins>
-      <w:ins w:id="272" w:author="Chris Richardson" w:date="2016-02-28T20:01:00Z">
+      <w:ins w:id="278" w:author="Chris Richardson" w:date="2016-02-28T20:01:00Z">
         <w:r>
           <w:rPr>
             <w:rFonts w:eastAsia="Symbol" w:cs="Times New Roman"/>
@@ -29927,7 +30038,7 @@
           <w:t xml:space="preserve"> RANGE OF PHYSICAL CONDITIONS?]</w:t>
         </w:r>
       </w:ins>
-      <w:commentRangeEnd w:id="267"/>
+      <w:commentRangeEnd w:id="273"/>
       <w:r>
         <w:rPr>
           <w:rStyle w:val="CommentReference"/>
@@ -29935,7 +30046,7 @@
           <w:kern w:val="0"/>
           <w:lang w:eastAsia="en-US" w:bidi="ar-SA"/>
         </w:rPr>
-        <w:commentReference w:id="267"/>
+        <w:commentReference w:id="273"/>
       </w:r>
     </w:p>
     <w:p>
@@ -30335,8 +30446,6 @@
         </w:rPr>
         <w:t xml:space="preserve">). </w:t>
       </w:r>
-      <w:bookmarkStart w:id="273" w:name="_GoBack"/>
-      <w:bookmarkEnd w:id="273"/>
       <w:r>
         <w:rPr>
           <w:rFonts w:eastAsia="Times New Roman" w:cs="Times New Roman"/>
@@ -31281,8 +31390,8 @@
         </w:rPr>
         <w:t xml:space="preserve"> </w:t>
       </w:r>
-      <w:ins w:id="274" w:author="Chris Richardson" w:date="2016-02-28T20:16:00Z">
-        <w:del w:id="275" w:author="Helen  Meskhidze" w:date="2016-03-06T13:37:00Z">
+      <w:ins w:id="279" w:author="Chris Richardson" w:date="2016-02-28T20:16:00Z">
+        <w:del w:id="280" w:author="Helen  Meskhidze" w:date="2016-03-06T13:37:00Z">
           <w:r>
             <w:rPr>
               <w:rFonts w:eastAsiaTheme="minorEastAsia" w:cs="Times New Roman"/>
@@ -31302,7 +31411,7 @@
           </w:r>
         </w:del>
       </w:ins>
-      <w:del w:id="276" w:author="Helen  Meskhidze" w:date="2016-03-06T13:37:00Z">
+      <w:del w:id="281" w:author="Helen  Meskhidze" w:date="2016-03-06T13:37:00Z">
         <w:r>
           <w:rPr>
             <w:rFonts w:eastAsiaTheme="minorEastAsia" w:cs="Times New Roman"/>
@@ -31580,15 +31689,21 @@
         </w:rPr>
         <w:t xml:space="preserve">We found that collisionally excited UV emission lines reprocessed the spectrum along constant ionization parameter lines on the LOC plane. Many of our optical recombination lines emitted </w:t>
       </w:r>
-      <w:ins w:id="277" w:author="Helen  Meskhidze" w:date="2016-03-06T13:38:00Z">
-        <w:r>
-          <w:rPr>
-            <w:rFonts w:cs="Times New Roman"/>
-          </w:rPr>
-          <w:t xml:space="preserve">along a woder range of ionization parameter lines. </w:t>
+      <w:ins w:id="282" w:author="Helen  Meskhidze" w:date="2016-03-06T13:38:00Z">
+        <w:r>
+          <w:rPr>
+            <w:rFonts w:cs="Times New Roman"/>
+          </w:rPr>
+          <w:t>along a wi</w:t>
+        </w:r>
+        <w:r>
+          <w:rPr>
+            <w:rFonts w:cs="Times New Roman"/>
+          </w:rPr>
+          <w:t xml:space="preserve">der range of ionization parameter lines. </w:t>
         </w:r>
       </w:ins>
-      <w:del w:id="278" w:author="Helen  Meskhidze" w:date="2016-03-06T13:38:00Z">
+      <w:del w:id="283" w:author="Helen  Meskhidze" w:date="2016-03-06T13:38:00Z">
         <w:r>
           <w:rPr>
             <w:rFonts w:cs="Times New Roman"/>
@@ -31596,8 +31711,8 @@
           <w:delText>in a wide</w:delText>
         </w:r>
       </w:del>
-      <w:ins w:id="279" w:author="Chris Richardson" w:date="2016-02-28T20:40:00Z">
-        <w:del w:id="280" w:author="Helen  Meskhidze" w:date="2016-03-06T13:38:00Z">
+      <w:ins w:id="284" w:author="Chris Richardson" w:date="2016-02-28T20:40:00Z">
+        <w:del w:id="285" w:author="Helen  Meskhidze" w:date="2016-03-06T13:38:00Z">
           <w:r>
             <w:rPr>
               <w:rFonts w:cs="Times New Roman"/>
@@ -31613,7 +31728,7 @@
           </w:r>
         </w:del>
       </w:ins>
-      <w:del w:id="281" w:author="Helen  Meskhidze" w:date="2016-03-06T13:38:00Z">
+      <w:del w:id="286" w:author="Helen  Meskhidze" w:date="2016-03-06T13:38:00Z">
         <w:r>
           <w:rPr>
             <w:rFonts w:cs="Times New Roman"/>
@@ -31621,8 +31736,8 @@
           <w:delText xml:space="preserve"> area </w:delText>
         </w:r>
       </w:del>
-      <w:ins w:id="282" w:author="Chris Richardson" w:date="2016-02-28T20:40:00Z">
-        <w:del w:id="283" w:author="Helen  Meskhidze" w:date="2016-03-06T13:38:00Z">
+      <w:ins w:id="287" w:author="Chris Richardson" w:date="2016-02-28T20:40:00Z">
+        <w:del w:id="288" w:author="Helen  Meskhidze" w:date="2016-03-06T13:38:00Z">
           <w:r>
             <w:rPr>
               <w:rFonts w:cs="Times New Roman"/>
@@ -31631,7 +31746,7 @@
           </w:r>
         </w:del>
       </w:ins>
-      <w:del w:id="284" w:author="Helen  Meskhidze" w:date="2016-03-06T13:38:00Z">
+      <w:del w:id="289" w:author="Helen  Meskhidze" w:date="2016-03-06T13:38:00Z">
         <w:r>
           <w:rPr>
             <w:rFonts w:cs="Times New Roman"/>
@@ -32014,7 +32129,7 @@
         </w:rPr>
         <w:t xml:space="preserve"> Shorter-wavelength UV lines increased in emission with increasing metallicity but longer-wavelength UV emission lines decreased in emission with increasing metallicity.</w:t>
       </w:r>
-      <w:ins w:id="285" w:author="Chris Richardson" w:date="2016-02-28T20:49:00Z">
+      <w:ins w:id="290" w:author="Chris Richardson" w:date="2016-02-28T20:49:00Z">
         <w:r>
           <w:rPr>
             <w:rFonts w:cs="Times New Roman"/>
@@ -32025,7 +32140,7 @@
           <w:rPr>
             <w:rFonts w:cs="Times New Roman"/>
             <w:highlight w:val="yellow"/>
-            <w:rPrChange w:id="286" w:author="Chris Richardson" w:date="2016-02-28T20:50:00Z">
+            <w:rPrChange w:id="291" w:author="Chris Richardson" w:date="2016-02-28T20:50:00Z">
               <w:rPr>
                 <w:rFonts w:cs="Times New Roman"/>
               </w:rPr>
@@ -37549,7 +37664,7 @@
       </w:r>
     </w:p>
   </w:comment>
-  <w:comment w:id="139" w:author="Helen  Meskhidze" w:date="2016-03-06T11:57:00Z" w:initials="HM">
+  <w:comment w:id="142" w:author="Helen  Meskhidze" w:date="2016-03-06T11:57:00Z" w:initials="HM">
     <w:p>
       <w:pPr>
         <w:pStyle w:val="CommentText"/>
@@ -37565,7 +37680,7 @@
       </w:r>
     </w:p>
   </w:comment>
-  <w:comment w:id="150" w:author="Helen  Meskhidze" w:date="2016-03-07T09:31:00Z" w:initials="HM">
+  <w:comment w:id="153" w:author="Helen  Meskhidze" w:date="2016-03-07T09:31:00Z" w:initials="HM">
     <w:p>
       <w:pPr>
         <w:pStyle w:val="CommentText"/>
@@ -37581,7 +37696,7 @@
       </w:r>
     </w:p>
   </w:comment>
-  <w:comment w:id="163" w:author="Chris Richardson" w:date="2016-03-06T13:23:00Z" w:initials="CR">
+  <w:comment w:id="167" w:author="Chris Richardson" w:date="2016-03-06T13:23:00Z" w:initials="CR">
     <w:p>
       <w:pPr>
         <w:pStyle w:val="CommentText"/>
@@ -37597,7 +37712,7 @@
       </w:r>
     </w:p>
   </w:comment>
-  <w:comment w:id="164" w:author="Helen  Meskhidze" w:date="2016-03-06T13:23:00Z" w:initials="HM">
+  <w:comment w:id="168" w:author="Helen  Meskhidze" w:date="2016-03-06T13:23:00Z" w:initials="HM">
     <w:p>
       <w:pPr>
         <w:pStyle w:val="CommentText"/>
@@ -37613,7 +37728,7 @@
       </w:r>
     </w:p>
   </w:comment>
-  <w:comment w:id="165" w:author="Helen  Meskhidze" w:date="2016-03-06T12:59:00Z" w:initials="HM">
+  <w:comment w:id="170" w:author="Helen  Meskhidze" w:date="2016-03-06T12:59:00Z" w:initials="HM">
     <w:p>
       <w:pPr>
         <w:pStyle w:val="CommentText"/>
@@ -37629,7 +37744,7 @@
       </w:r>
     </w:p>
   </w:comment>
-  <w:comment w:id="229" w:author="Helen  Meskhidze" w:date="2016-03-06T13:03:00Z" w:initials="HM">
+  <w:comment w:id="234" w:author="Helen  Meskhidze" w:date="2016-03-06T13:03:00Z" w:initials="HM">
     <w:p>
       <w:pPr>
         <w:pStyle w:val="CommentText"/>
@@ -37645,7 +37760,7 @@
       </w:r>
     </w:p>
   </w:comment>
-  <w:comment w:id="245" w:author="Chris Richardson" w:date="2016-02-24T22:03:00Z" w:initials="CR">
+  <w:comment w:id="250" w:author="Chris Richardson" w:date="2016-03-07T15:51:00Z" w:initials="CR">
     <w:p>
       <w:pPr>
         <w:pStyle w:val="CommentText"/>
@@ -37657,11 +37772,11 @@
         <w:annotationRef/>
       </w:r>
       <w:r>
-        <w:t>What are stellar wind lines?</w:t>
+        <w:t xml:space="preserve">This analysis could be move down to the metallicity section. We find that in the low metallicity environments these lines are weak, correct? </w:t>
       </w:r>
     </w:p>
   </w:comment>
-  <w:comment w:id="244" w:author="Chris Richardson" w:date="2016-02-24T22:05:00Z" w:initials="CR">
+  <w:comment w:id="251" w:author="Helen  Meskhidze" w:date="2016-03-07T15:51:00Z" w:initials="HM">
     <w:p>
       <w:pPr>
         <w:pStyle w:val="CommentText"/>
@@ -37673,11 +37788,11 @@
         <w:annotationRef/>
       </w:r>
       <w:r>
-        <w:t>I think this part refers to the stars themselves as opposed to the stellar continuum or emission lines from the gas</w:t>
+        <w:t>Not sure what you mean</w:t>
       </w:r>
     </w:p>
   </w:comment>
-  <w:comment w:id="254" w:author="Helen  Meskhidze" w:date="2016-03-07T09:52:00Z" w:initials="HM">
+  <w:comment w:id="260" w:author="Helen  Meskhidze" w:date="2016-03-07T09:52:00Z" w:initials="HM">
     <w:p>
       <w:pPr>
         <w:pStyle w:val="CommentText"/>
@@ -37693,7 +37808,7 @@
       </w:r>
     </w:p>
   </w:comment>
-  <w:comment w:id="267" w:author="Helen  Meskhidze" w:date="2016-03-07T09:56:00Z" w:initials="HM">
+  <w:comment w:id="273" w:author="Helen  Meskhidze" w:date="2016-03-07T09:56:00Z" w:initials="HM">
     <w:p>
       <w:pPr>
         <w:pStyle w:val="CommentText"/>
@@ -43643,7 +43758,7 @@
 </file>
 
 <file path=customXml/itemProps1.xml><?xml version="1.0" encoding="utf-8"?>
-<ds:datastoreItem xmlns:ds="http://schemas.openxmlformats.org/officeDocument/2006/customXml" ds:itemID="{0BC40D93-F2C1-0244-843F-4108EEA73366}">
+<ds:datastoreItem xmlns:ds="http://schemas.openxmlformats.org/officeDocument/2006/customXml" ds:itemID="{A9BE57A0-A052-7D46-9390-CC3BDB83A83B}">
   <ds:schemaRefs>
     <ds:schemaRef ds:uri="http://schemas.openxmlformats.org/officeDocument/2006/bibliography"/>
   </ds:schemaRefs>

</xml_diff>